<commit_message>
Consultas SQL para auditorias de tablas
</commit_message>
<xml_diff>
--- a/Word/Guia Code.docx
+++ b/Word/Guia Code.docx
@@ -22,30 +22,270 @@
           <w:lang w:eastAsia="es-ES"/>
           <w14:ligatures w14:val="none"/>
         </w:rPr>
-        <w:t>Buenas tardes, me dispongo a darle forma a este proyecto que he diseñado con tu ayuda. He redactado todo el esquema que me gustaría seguir añadiendo tus recomendaciones. Me gustaría empezar sacando de la ecuación a docker ya que no estoy nada familiarizado con el y de momento no quiero incluirlo. Ahora mismo dispongo de spyder desde anaconda para crear el código python, postgresql 14 y timescaledb 2.8 instalados en mi ordenador, ya he creado una base de datos llamada oraculo con todo el esquema del proyecto he ejecutado el hotfix para caggs.</w:t>
-      </w:r>
-    </w:p>
-    <w:p>
-      <w:pPr>
-        <w:rPr>
-          <w:rFonts w:ascii="Times New Roman" w:eastAsia="Times New Roman" w:hAnsi="Times New Roman" w:cs="Times New Roman"/>
-          <w:kern w:val="0"/>
-          <w:sz w:val="24"/>
-          <w:szCs w:val="24"/>
-          <w:lang w:eastAsia="es-ES"/>
-          <w14:ligatures w14:val="none"/>
-        </w:rPr>
-      </w:pPr>
-      <w:r>
-        <w:rPr>
-          <w:rFonts w:ascii="Times New Roman" w:eastAsia="Times New Roman" w:hAnsi="Times New Roman" w:cs="Times New Roman"/>
-          <w:kern w:val="0"/>
-          <w:sz w:val="24"/>
-          <w:szCs w:val="24"/>
-          <w:lang w:eastAsia="es-ES"/>
-          <w14:ligatures w14:val="none"/>
-        </w:rPr>
-        <w:t>Ahora bien me gustaría con tu ayuda empezar a dar código y forma a todo esto teniendo en cuenta todas las bases y secciones del proyecto sobre todo la sección 3 que ha de aplicarse en todo momento (</w:t>
+        <w:t xml:space="preserve">Buenas tardes, me dispongo a darle forma a este proyecto que he diseñado con tu ayuda. He redactado todo el esquema que me gustaría seguir añadiendo tus recomendaciones. Me gustaría empezar sacando de la ecuación a </w:t>
+      </w:r>
+      <w:proofErr w:type="spellStart"/>
+      <w:r>
+        <w:rPr>
+          <w:rFonts w:ascii="Times New Roman" w:eastAsia="Times New Roman" w:hAnsi="Times New Roman" w:cs="Times New Roman"/>
+          <w:kern w:val="0"/>
+          <w:sz w:val="24"/>
+          <w:szCs w:val="24"/>
+          <w:lang w:eastAsia="es-ES"/>
+          <w14:ligatures w14:val="none"/>
+        </w:rPr>
+        <w:t>docker</w:t>
+      </w:r>
+      <w:proofErr w:type="spellEnd"/>
+      <w:r>
+        <w:rPr>
+          <w:rFonts w:ascii="Times New Roman" w:eastAsia="Times New Roman" w:hAnsi="Times New Roman" w:cs="Times New Roman"/>
+          <w:kern w:val="0"/>
+          <w:sz w:val="24"/>
+          <w:szCs w:val="24"/>
+          <w:lang w:eastAsia="es-ES"/>
+          <w14:ligatures w14:val="none"/>
+        </w:rPr>
+        <w:t xml:space="preserve"> ya que no estoy nada familiarizado con </w:t>
+      </w:r>
+      <w:proofErr w:type="spellStart"/>
+      <w:r>
+        <w:rPr>
+          <w:rFonts w:ascii="Times New Roman" w:eastAsia="Times New Roman" w:hAnsi="Times New Roman" w:cs="Times New Roman"/>
+          <w:kern w:val="0"/>
+          <w:sz w:val="24"/>
+          <w:szCs w:val="24"/>
+          <w:lang w:eastAsia="es-ES"/>
+          <w14:ligatures w14:val="none"/>
+        </w:rPr>
+        <w:t>el</w:t>
+      </w:r>
+      <w:proofErr w:type="spellEnd"/>
+      <w:r>
+        <w:rPr>
+          <w:rFonts w:ascii="Times New Roman" w:eastAsia="Times New Roman" w:hAnsi="Times New Roman" w:cs="Times New Roman"/>
+          <w:kern w:val="0"/>
+          <w:sz w:val="24"/>
+          <w:szCs w:val="24"/>
+          <w:lang w:eastAsia="es-ES"/>
+          <w14:ligatures w14:val="none"/>
+        </w:rPr>
+        <w:t xml:space="preserve"> y de momento no quiero incluirlo. Ahora mismo dispongo de </w:t>
+      </w:r>
+      <w:proofErr w:type="spellStart"/>
+      <w:r>
+        <w:rPr>
+          <w:rFonts w:ascii="Times New Roman" w:eastAsia="Times New Roman" w:hAnsi="Times New Roman" w:cs="Times New Roman"/>
+          <w:kern w:val="0"/>
+          <w:sz w:val="24"/>
+          <w:szCs w:val="24"/>
+          <w:lang w:eastAsia="es-ES"/>
+          <w14:ligatures w14:val="none"/>
+        </w:rPr>
+        <w:t>spyder</w:t>
+      </w:r>
+      <w:proofErr w:type="spellEnd"/>
+      <w:r>
+        <w:rPr>
+          <w:rFonts w:ascii="Times New Roman" w:eastAsia="Times New Roman" w:hAnsi="Times New Roman" w:cs="Times New Roman"/>
+          <w:kern w:val="0"/>
+          <w:sz w:val="24"/>
+          <w:szCs w:val="24"/>
+          <w:lang w:eastAsia="es-ES"/>
+          <w14:ligatures w14:val="none"/>
+        </w:rPr>
+        <w:t xml:space="preserve"> desde anaconda para crear el código </w:t>
+      </w:r>
+      <w:proofErr w:type="spellStart"/>
+      <w:r>
+        <w:rPr>
+          <w:rFonts w:ascii="Times New Roman" w:eastAsia="Times New Roman" w:hAnsi="Times New Roman" w:cs="Times New Roman"/>
+          <w:kern w:val="0"/>
+          <w:sz w:val="24"/>
+          <w:szCs w:val="24"/>
+          <w:lang w:eastAsia="es-ES"/>
+          <w14:ligatures w14:val="none"/>
+        </w:rPr>
+        <w:t>python</w:t>
+      </w:r>
+      <w:proofErr w:type="spellEnd"/>
+      <w:r>
+        <w:rPr>
+          <w:rFonts w:ascii="Times New Roman" w:eastAsia="Times New Roman" w:hAnsi="Times New Roman" w:cs="Times New Roman"/>
+          <w:kern w:val="0"/>
+          <w:sz w:val="24"/>
+          <w:szCs w:val="24"/>
+          <w:lang w:eastAsia="es-ES"/>
+          <w14:ligatures w14:val="none"/>
+        </w:rPr>
+        <w:t xml:space="preserve">, </w:t>
+      </w:r>
+      <w:proofErr w:type="spellStart"/>
+      <w:r>
+        <w:rPr>
+          <w:rFonts w:ascii="Times New Roman" w:eastAsia="Times New Roman" w:hAnsi="Times New Roman" w:cs="Times New Roman"/>
+          <w:kern w:val="0"/>
+          <w:sz w:val="24"/>
+          <w:szCs w:val="24"/>
+          <w:lang w:eastAsia="es-ES"/>
+          <w14:ligatures w14:val="none"/>
+        </w:rPr>
+        <w:t>postgresql</w:t>
+      </w:r>
+      <w:proofErr w:type="spellEnd"/>
+      <w:r>
+        <w:rPr>
+          <w:rFonts w:ascii="Times New Roman" w:eastAsia="Times New Roman" w:hAnsi="Times New Roman" w:cs="Times New Roman"/>
+          <w:kern w:val="0"/>
+          <w:sz w:val="24"/>
+          <w:szCs w:val="24"/>
+          <w:lang w:eastAsia="es-ES"/>
+          <w14:ligatures w14:val="none"/>
+        </w:rPr>
+        <w:t xml:space="preserve"> 14 y </w:t>
+      </w:r>
+      <w:proofErr w:type="spellStart"/>
+      <w:r>
+        <w:rPr>
+          <w:rFonts w:ascii="Times New Roman" w:eastAsia="Times New Roman" w:hAnsi="Times New Roman" w:cs="Times New Roman"/>
+          <w:kern w:val="0"/>
+          <w:sz w:val="24"/>
+          <w:szCs w:val="24"/>
+          <w:lang w:eastAsia="es-ES"/>
+          <w14:ligatures w14:val="none"/>
+        </w:rPr>
+        <w:t>timescaledb</w:t>
+      </w:r>
+      <w:proofErr w:type="spellEnd"/>
+      <w:r>
+        <w:rPr>
+          <w:rFonts w:ascii="Times New Roman" w:eastAsia="Times New Roman" w:hAnsi="Times New Roman" w:cs="Times New Roman"/>
+          <w:kern w:val="0"/>
+          <w:sz w:val="24"/>
+          <w:szCs w:val="24"/>
+          <w:lang w:eastAsia="es-ES"/>
+          <w14:ligatures w14:val="none"/>
+        </w:rPr>
+        <w:t xml:space="preserve"> 2.8 instalados en mi ordenador, ya he creado una base de datos llamada </w:t>
+      </w:r>
+      <w:proofErr w:type="spellStart"/>
+      <w:r>
+        <w:rPr>
+          <w:rFonts w:ascii="Times New Roman" w:eastAsia="Times New Roman" w:hAnsi="Times New Roman" w:cs="Times New Roman"/>
+          <w:kern w:val="0"/>
+          <w:sz w:val="24"/>
+          <w:szCs w:val="24"/>
+          <w:lang w:eastAsia="es-ES"/>
+          <w14:ligatures w14:val="none"/>
+        </w:rPr>
+        <w:t>oraculo</w:t>
+      </w:r>
+      <w:proofErr w:type="spellEnd"/>
+      <w:r>
+        <w:rPr>
+          <w:rFonts w:ascii="Times New Roman" w:eastAsia="Times New Roman" w:hAnsi="Times New Roman" w:cs="Times New Roman"/>
+          <w:kern w:val="0"/>
+          <w:sz w:val="24"/>
+          <w:szCs w:val="24"/>
+          <w:lang w:eastAsia="es-ES"/>
+          <w14:ligatures w14:val="none"/>
+        </w:rPr>
+        <w:t xml:space="preserve"> con todo el esquema del proyecto he ejecutado el </w:t>
+      </w:r>
+      <w:proofErr w:type="spellStart"/>
+      <w:r>
+        <w:rPr>
+          <w:rFonts w:ascii="Times New Roman" w:eastAsia="Times New Roman" w:hAnsi="Times New Roman" w:cs="Times New Roman"/>
+          <w:kern w:val="0"/>
+          <w:sz w:val="24"/>
+          <w:szCs w:val="24"/>
+          <w:lang w:eastAsia="es-ES"/>
+          <w14:ligatures w14:val="none"/>
+        </w:rPr>
+        <w:t>hotfix</w:t>
+      </w:r>
+      <w:proofErr w:type="spellEnd"/>
+      <w:r>
+        <w:rPr>
+          <w:rFonts w:ascii="Times New Roman" w:eastAsia="Times New Roman" w:hAnsi="Times New Roman" w:cs="Times New Roman"/>
+          <w:kern w:val="0"/>
+          <w:sz w:val="24"/>
+          <w:szCs w:val="24"/>
+          <w:lang w:eastAsia="es-ES"/>
+          <w14:ligatures w14:val="none"/>
+        </w:rPr>
+        <w:t xml:space="preserve"> para </w:t>
+      </w:r>
+      <w:proofErr w:type="spellStart"/>
+      <w:r>
+        <w:rPr>
+          <w:rFonts w:ascii="Times New Roman" w:eastAsia="Times New Roman" w:hAnsi="Times New Roman" w:cs="Times New Roman"/>
+          <w:kern w:val="0"/>
+          <w:sz w:val="24"/>
+          <w:szCs w:val="24"/>
+          <w:lang w:eastAsia="es-ES"/>
+          <w14:ligatures w14:val="none"/>
+        </w:rPr>
+        <w:t>caggs</w:t>
+      </w:r>
+      <w:proofErr w:type="spellEnd"/>
+      <w:r>
+        <w:rPr>
+          <w:rFonts w:ascii="Times New Roman" w:eastAsia="Times New Roman" w:hAnsi="Times New Roman" w:cs="Times New Roman"/>
+          <w:kern w:val="0"/>
+          <w:sz w:val="24"/>
+          <w:szCs w:val="24"/>
+          <w:lang w:eastAsia="es-ES"/>
+          <w14:ligatures w14:val="none"/>
+        </w:rPr>
+        <w:t>.</w:t>
+      </w:r>
+    </w:p>
+    <w:p>
+      <w:pPr>
+        <w:rPr>
+          <w:rFonts w:ascii="Times New Roman" w:eastAsia="Times New Roman" w:hAnsi="Times New Roman" w:cs="Times New Roman"/>
+          <w:kern w:val="0"/>
+          <w:sz w:val="24"/>
+          <w:szCs w:val="24"/>
+          <w:lang w:eastAsia="es-ES"/>
+          <w14:ligatures w14:val="none"/>
+        </w:rPr>
+      </w:pPr>
+      <w:r>
+        <w:rPr>
+          <w:rFonts w:ascii="Times New Roman" w:eastAsia="Times New Roman" w:hAnsi="Times New Roman" w:cs="Times New Roman"/>
+          <w:kern w:val="0"/>
+          <w:sz w:val="24"/>
+          <w:szCs w:val="24"/>
+          <w:lang w:eastAsia="es-ES"/>
+          <w14:ligatures w14:val="none"/>
+        </w:rPr>
+        <w:t xml:space="preserve">Ahora </w:t>
+      </w:r>
+      <w:proofErr w:type="gramStart"/>
+      <w:r>
+        <w:rPr>
+          <w:rFonts w:ascii="Times New Roman" w:eastAsia="Times New Roman" w:hAnsi="Times New Roman" w:cs="Times New Roman"/>
+          <w:kern w:val="0"/>
+          <w:sz w:val="24"/>
+          <w:szCs w:val="24"/>
+          <w:lang w:eastAsia="es-ES"/>
+          <w14:ligatures w14:val="none"/>
+        </w:rPr>
+        <w:t>bien</w:t>
+      </w:r>
+      <w:proofErr w:type="gramEnd"/>
+      <w:r>
+        <w:rPr>
+          <w:rFonts w:ascii="Times New Roman" w:eastAsia="Times New Roman" w:hAnsi="Times New Roman" w:cs="Times New Roman"/>
+          <w:kern w:val="0"/>
+          <w:sz w:val="24"/>
+          <w:szCs w:val="24"/>
+          <w:lang w:eastAsia="es-ES"/>
+          <w14:ligatures w14:val="none"/>
+        </w:rPr>
+        <w:t xml:space="preserve"> me gustaría con tu ayuda empezar a dar código y forma a todo esto teniendo en cuenta todas las bases y secciones del proyecto sobre todo la sección 3 que ha de aplicarse en todo momento (</w:t>
       </w:r>
       <w:r>
         <w:rPr>
@@ -149,7 +389,55 @@
           <w14:ligatures w14:val="none"/>
         </w:rPr>
         <w:tab/>
-        <w:t>DB: TimescaleDB (chunks diarios; compresión tras 7 días; retención 365d ajustable).</w:t>
+        <w:t xml:space="preserve">DB: </w:t>
+      </w:r>
+      <w:proofErr w:type="spellStart"/>
+      <w:r>
+        <w:rPr>
+          <w:rFonts w:ascii="Times New Roman" w:eastAsia="Times New Roman" w:hAnsi="Times New Roman" w:cs="Times New Roman"/>
+          <w:kern w:val="0"/>
+          <w:sz w:val="24"/>
+          <w:szCs w:val="24"/>
+          <w:lang w:eastAsia="es-ES"/>
+          <w14:ligatures w14:val="none"/>
+        </w:rPr>
+        <w:t>TimescaleDB</w:t>
+      </w:r>
+      <w:proofErr w:type="spellEnd"/>
+      <w:r>
+        <w:rPr>
+          <w:rFonts w:ascii="Times New Roman" w:eastAsia="Times New Roman" w:hAnsi="Times New Roman" w:cs="Times New Roman"/>
+          <w:kern w:val="0"/>
+          <w:sz w:val="24"/>
+          <w:szCs w:val="24"/>
+          <w:lang w:eastAsia="es-ES"/>
+          <w14:ligatures w14:val="none"/>
+        </w:rPr>
+        <w:t xml:space="preserve"> (</w:t>
+      </w:r>
+      <w:proofErr w:type="spellStart"/>
+      <w:r>
+        <w:rPr>
+          <w:rFonts w:ascii="Times New Roman" w:eastAsia="Times New Roman" w:hAnsi="Times New Roman" w:cs="Times New Roman"/>
+          <w:kern w:val="0"/>
+          <w:sz w:val="24"/>
+          <w:szCs w:val="24"/>
+          <w:lang w:eastAsia="es-ES"/>
+          <w14:ligatures w14:val="none"/>
+        </w:rPr>
+        <w:t>chunks</w:t>
+      </w:r>
+      <w:proofErr w:type="spellEnd"/>
+      <w:r>
+        <w:rPr>
+          <w:rFonts w:ascii="Times New Roman" w:eastAsia="Times New Roman" w:hAnsi="Times New Roman" w:cs="Times New Roman"/>
+          <w:kern w:val="0"/>
+          <w:sz w:val="24"/>
+          <w:szCs w:val="24"/>
+          <w:lang w:eastAsia="es-ES"/>
+          <w14:ligatures w14:val="none"/>
+        </w:rPr>
+        <w:t xml:space="preserve"> diarios; compresión tras 7 días; retención 365d ajustable).</w:t>
       </w:r>
     </w:p>
     <w:p>
@@ -196,7 +484,127 @@
           <w14:ligatures w14:val="none"/>
         </w:rPr>
         <w:tab/>
-        <w:t>Librerías clave: unicorn_binance_websocket_api/ublcdc, asyncpg/psycopg2, python-telegram-bot, logging.</w:t>
+        <w:t xml:space="preserve">Librerías clave: </w:t>
+      </w:r>
+      <w:proofErr w:type="spellStart"/>
+      <w:r>
+        <w:rPr>
+          <w:rFonts w:ascii="Times New Roman" w:eastAsia="Times New Roman" w:hAnsi="Times New Roman" w:cs="Times New Roman"/>
+          <w:kern w:val="0"/>
+          <w:sz w:val="24"/>
+          <w:szCs w:val="24"/>
+          <w:lang w:eastAsia="es-ES"/>
+          <w14:ligatures w14:val="none"/>
+        </w:rPr>
+        <w:t>unicorn_binance_websocket_api</w:t>
+      </w:r>
+      <w:proofErr w:type="spellEnd"/>
+      <w:r>
+        <w:rPr>
+          <w:rFonts w:ascii="Times New Roman" w:eastAsia="Times New Roman" w:hAnsi="Times New Roman" w:cs="Times New Roman"/>
+          <w:kern w:val="0"/>
+          <w:sz w:val="24"/>
+          <w:szCs w:val="24"/>
+          <w:lang w:eastAsia="es-ES"/>
+          <w14:ligatures w14:val="none"/>
+        </w:rPr>
+        <w:t>/</w:t>
+      </w:r>
+      <w:proofErr w:type="spellStart"/>
+      <w:r>
+        <w:rPr>
+          <w:rFonts w:ascii="Times New Roman" w:eastAsia="Times New Roman" w:hAnsi="Times New Roman" w:cs="Times New Roman"/>
+          <w:kern w:val="0"/>
+          <w:sz w:val="24"/>
+          <w:szCs w:val="24"/>
+          <w:lang w:eastAsia="es-ES"/>
+          <w14:ligatures w14:val="none"/>
+        </w:rPr>
+        <w:t>ublcdc</w:t>
+      </w:r>
+      <w:proofErr w:type="spellEnd"/>
+      <w:r>
+        <w:rPr>
+          <w:rFonts w:ascii="Times New Roman" w:eastAsia="Times New Roman" w:hAnsi="Times New Roman" w:cs="Times New Roman"/>
+          <w:kern w:val="0"/>
+          <w:sz w:val="24"/>
+          <w:szCs w:val="24"/>
+          <w:lang w:eastAsia="es-ES"/>
+          <w14:ligatures w14:val="none"/>
+        </w:rPr>
+        <w:t xml:space="preserve">, </w:t>
+      </w:r>
+      <w:proofErr w:type="spellStart"/>
+      <w:r>
+        <w:rPr>
+          <w:rFonts w:ascii="Times New Roman" w:eastAsia="Times New Roman" w:hAnsi="Times New Roman" w:cs="Times New Roman"/>
+          <w:kern w:val="0"/>
+          <w:sz w:val="24"/>
+          <w:szCs w:val="24"/>
+          <w:lang w:eastAsia="es-ES"/>
+          <w14:ligatures w14:val="none"/>
+        </w:rPr>
+        <w:t>asyncpg</w:t>
+      </w:r>
+      <w:proofErr w:type="spellEnd"/>
+      <w:r>
+        <w:rPr>
+          <w:rFonts w:ascii="Times New Roman" w:eastAsia="Times New Roman" w:hAnsi="Times New Roman" w:cs="Times New Roman"/>
+          <w:kern w:val="0"/>
+          <w:sz w:val="24"/>
+          <w:szCs w:val="24"/>
+          <w:lang w:eastAsia="es-ES"/>
+          <w14:ligatures w14:val="none"/>
+        </w:rPr>
+        <w:t xml:space="preserve">/psycopg2, </w:t>
+      </w:r>
+      <w:proofErr w:type="spellStart"/>
+      <w:r>
+        <w:rPr>
+          <w:rFonts w:ascii="Times New Roman" w:eastAsia="Times New Roman" w:hAnsi="Times New Roman" w:cs="Times New Roman"/>
+          <w:kern w:val="0"/>
+          <w:sz w:val="24"/>
+          <w:szCs w:val="24"/>
+          <w:lang w:eastAsia="es-ES"/>
+          <w14:ligatures w14:val="none"/>
+        </w:rPr>
+        <w:t>python-telegram-bot</w:t>
+      </w:r>
+      <w:proofErr w:type="spellEnd"/>
+      <w:r>
+        <w:rPr>
+          <w:rFonts w:ascii="Times New Roman" w:eastAsia="Times New Roman" w:hAnsi="Times New Roman" w:cs="Times New Roman"/>
+          <w:kern w:val="0"/>
+          <w:sz w:val="24"/>
+          <w:szCs w:val="24"/>
+          <w:lang w:eastAsia="es-ES"/>
+          <w14:ligatures w14:val="none"/>
+        </w:rPr>
+        <w:t xml:space="preserve">, </w:t>
+      </w:r>
+      <w:proofErr w:type="spellStart"/>
+      <w:r>
+        <w:rPr>
+          <w:rFonts w:ascii="Times New Roman" w:eastAsia="Times New Roman" w:hAnsi="Times New Roman" w:cs="Times New Roman"/>
+          <w:kern w:val="0"/>
+          <w:sz w:val="24"/>
+          <w:szCs w:val="24"/>
+          <w:lang w:eastAsia="es-ES"/>
+          <w14:ligatures w14:val="none"/>
+        </w:rPr>
+        <w:t>logging</w:t>
+      </w:r>
+      <w:proofErr w:type="spellEnd"/>
+      <w:r>
+        <w:rPr>
+          <w:rFonts w:ascii="Times New Roman" w:eastAsia="Times New Roman" w:hAnsi="Times New Roman" w:cs="Times New Roman"/>
+          <w:kern w:val="0"/>
+          <w:sz w:val="24"/>
+          <w:szCs w:val="24"/>
+          <w:lang w:eastAsia="es-ES"/>
+          <w14:ligatures w14:val="none"/>
+        </w:rPr>
+        <w:t>.</w:t>
       </w:r>
     </w:p>
     <w:p>
@@ -290,42 +698,90 @@
           <w14:ligatures w14:val="none"/>
         </w:rPr>
         <w:tab/>
-        <w:t>Resiliencia: reconexión automática, watchdogs, logs rotativos, alertas de fallo.</w:t>
-      </w:r>
-    </w:p>
-    <w:p>
-      <w:pPr>
-        <w:rPr>
-          <w:rFonts w:ascii="Times New Roman" w:eastAsia="Times New Roman" w:hAnsi="Times New Roman" w:cs="Times New Roman"/>
-          <w:kern w:val="0"/>
-          <w:sz w:val="24"/>
-          <w:szCs w:val="24"/>
-          <w:lang w:eastAsia="es-ES"/>
-          <w14:ligatures w14:val="none"/>
-        </w:rPr>
-      </w:pPr>
-    </w:p>
-    <w:p>
-      <w:pPr>
-        <w:rPr>
-          <w:rFonts w:ascii="Times New Roman" w:eastAsia="Times New Roman" w:hAnsi="Times New Roman" w:cs="Times New Roman"/>
-          <w:kern w:val="0"/>
-          <w:sz w:val="24"/>
-          <w:szCs w:val="24"/>
-          <w:lang w:eastAsia="es-ES"/>
-          <w14:ligatures w14:val="none"/>
-        </w:rPr>
-      </w:pPr>
-      <w:r>
-        <w:rPr>
-          <w:rFonts w:ascii="Times New Roman" w:eastAsia="Times New Roman" w:hAnsi="Times New Roman" w:cs="Times New Roman"/>
-          <w:kern w:val="0"/>
-          <w:sz w:val="24"/>
-          <w:szCs w:val="24"/>
-          <w:lang w:eastAsia="es-ES"/>
-          <w14:ligatures w14:val="none"/>
-        </w:rPr>
-        <w:t>No soy un programador avanzado por lo que no solo has de generar código sino que has de ir explicándome como si fuera un tutorial que hacer en cada momento</w:t>
+        <w:t xml:space="preserve">Resiliencia: reconexión automática, </w:t>
+      </w:r>
+      <w:proofErr w:type="spellStart"/>
+      <w:r>
+        <w:rPr>
+          <w:rFonts w:ascii="Times New Roman" w:eastAsia="Times New Roman" w:hAnsi="Times New Roman" w:cs="Times New Roman"/>
+          <w:kern w:val="0"/>
+          <w:sz w:val="24"/>
+          <w:szCs w:val="24"/>
+          <w:lang w:eastAsia="es-ES"/>
+          <w14:ligatures w14:val="none"/>
+        </w:rPr>
+        <w:t>watchdogs</w:t>
+      </w:r>
+      <w:proofErr w:type="spellEnd"/>
+      <w:r>
+        <w:rPr>
+          <w:rFonts w:ascii="Times New Roman" w:eastAsia="Times New Roman" w:hAnsi="Times New Roman" w:cs="Times New Roman"/>
+          <w:kern w:val="0"/>
+          <w:sz w:val="24"/>
+          <w:szCs w:val="24"/>
+          <w:lang w:eastAsia="es-ES"/>
+          <w14:ligatures w14:val="none"/>
+        </w:rPr>
+        <w:t>, logs rotativos, alertas de fallo.</w:t>
+      </w:r>
+    </w:p>
+    <w:p>
+      <w:pPr>
+        <w:rPr>
+          <w:rFonts w:ascii="Times New Roman" w:eastAsia="Times New Roman" w:hAnsi="Times New Roman" w:cs="Times New Roman"/>
+          <w:kern w:val="0"/>
+          <w:sz w:val="24"/>
+          <w:szCs w:val="24"/>
+          <w:lang w:eastAsia="es-ES"/>
+          <w14:ligatures w14:val="none"/>
+        </w:rPr>
+      </w:pPr>
+    </w:p>
+    <w:p>
+      <w:pPr>
+        <w:rPr>
+          <w:rFonts w:ascii="Times New Roman" w:eastAsia="Times New Roman" w:hAnsi="Times New Roman" w:cs="Times New Roman"/>
+          <w:kern w:val="0"/>
+          <w:sz w:val="24"/>
+          <w:szCs w:val="24"/>
+          <w:lang w:eastAsia="es-ES"/>
+          <w14:ligatures w14:val="none"/>
+        </w:rPr>
+      </w:pPr>
+      <w:r>
+        <w:rPr>
+          <w:rFonts w:ascii="Times New Roman" w:eastAsia="Times New Roman" w:hAnsi="Times New Roman" w:cs="Times New Roman"/>
+          <w:kern w:val="0"/>
+          <w:sz w:val="24"/>
+          <w:szCs w:val="24"/>
+          <w:lang w:eastAsia="es-ES"/>
+          <w14:ligatures w14:val="none"/>
+        </w:rPr>
+        <w:t xml:space="preserve">No soy un programador avanzado por lo que no solo has de generar </w:t>
+      </w:r>
+      <w:proofErr w:type="gramStart"/>
+      <w:r>
+        <w:rPr>
+          <w:rFonts w:ascii="Times New Roman" w:eastAsia="Times New Roman" w:hAnsi="Times New Roman" w:cs="Times New Roman"/>
+          <w:kern w:val="0"/>
+          <w:sz w:val="24"/>
+          <w:szCs w:val="24"/>
+          <w:lang w:eastAsia="es-ES"/>
+          <w14:ligatures w14:val="none"/>
+        </w:rPr>
+        <w:t>código</w:t>
+      </w:r>
+      <w:proofErr w:type="gramEnd"/>
+      <w:r>
+        <w:rPr>
+          <w:rFonts w:ascii="Times New Roman" w:eastAsia="Times New Roman" w:hAnsi="Times New Roman" w:cs="Times New Roman"/>
+          <w:kern w:val="0"/>
+          <w:sz w:val="24"/>
+          <w:szCs w:val="24"/>
+          <w:lang w:eastAsia="es-ES"/>
+          <w14:ligatures w14:val="none"/>
+        </w:rPr>
+        <w:t xml:space="preserve"> sino que has de ir explicándome como si fuera un tutorial que hacer en cada momento</w:t>
       </w:r>
     </w:p>
     <w:p>
@@ -361,8 +817,17 @@
         </w:numPr>
       </w:pPr>
       <w:r>
-        <w:t xml:space="preserve">¿Quieres que integre ahora unicorn_binance_websocket_api con escritura </w:t>
-      </w:r>
+        <w:t xml:space="preserve">¿Quieres que integre ahora </w:t>
+      </w:r>
+      <w:proofErr w:type="spellStart"/>
+      <w:r>
+        <w:t>unicorn_binance_websocket_api</w:t>
+      </w:r>
+      <w:proofErr w:type="spellEnd"/>
+      <w:r>
+        <w:t xml:space="preserve"> con escritura </w:t>
+      </w:r>
+      <w:proofErr w:type="spellStart"/>
       <w:r>
         <w:rPr>
           <w:b/>
@@ -370,8 +835,41 @@
         </w:rPr>
         <w:t>batch</w:t>
       </w:r>
-      <w:r>
-        <w:t xml:space="preserve"> a TimescaleDB (trades/depth/mark)?</w:t>
+      <w:proofErr w:type="spellEnd"/>
+      <w:r>
+        <w:t xml:space="preserve"> a </w:t>
+      </w:r>
+      <w:proofErr w:type="spellStart"/>
+      <w:r>
+        <w:t>TimescaleDB</w:t>
+      </w:r>
+      <w:proofErr w:type="spellEnd"/>
+      <w:r>
+        <w:t xml:space="preserve"> (</w:t>
+      </w:r>
+      <w:proofErr w:type="spellStart"/>
+      <w:r>
+        <w:t>trades</w:t>
+      </w:r>
+      <w:proofErr w:type="spellEnd"/>
+      <w:r>
+        <w:t>/</w:t>
+      </w:r>
+      <w:proofErr w:type="spellStart"/>
+      <w:r>
+        <w:t>depth</w:t>
+      </w:r>
+      <w:proofErr w:type="spellEnd"/>
+      <w:r>
+        <w:t>/</w:t>
+      </w:r>
+      <w:proofErr w:type="spellStart"/>
+      <w:r>
+        <w:t>mark</w:t>
+      </w:r>
+      <w:proofErr w:type="spellEnd"/>
+      <w:r>
+        <w:t>)?</w:t>
       </w:r>
     </w:p>
     <w:p/>
@@ -384,13 +882,29 @@
         </w:numPr>
       </w:pPr>
       <w:r>
-        <w:t>un cambio de levels/ms regener</w:t>
+        <w:t xml:space="preserve">un cambio de </w:t>
+      </w:r>
+      <w:proofErr w:type="spellStart"/>
+      <w:r>
+        <w:t>levels</w:t>
+      </w:r>
+      <w:proofErr w:type="spellEnd"/>
+      <w:r>
+        <w:t>/ms regener</w:t>
       </w:r>
       <w:r>
         <w:t>a</w:t>
       </w:r>
       <w:r>
-        <w:t xml:space="preserve"> el stream, añadimos recreación dinámica del manager.</w:t>
+        <w:t xml:space="preserve"> el </w:t>
+      </w:r>
+      <w:proofErr w:type="spellStart"/>
+      <w:r>
+        <w:t>stream</w:t>
+      </w:r>
+      <w:proofErr w:type="spellEnd"/>
+      <w:r>
+        <w:t>, añadimos recreación dinámica del manager.</w:t>
       </w:r>
     </w:p>
     <w:p>
@@ -407,8 +921,21 @@
       <w:r>
         <w:t xml:space="preserve">No añadas </w:t>
       </w:r>
-      <w:r>
-        <w:t>systemd unit para correr 24/7?</w:t>
+      <w:proofErr w:type="spellStart"/>
+      <w:r>
+        <w:t>systemd</w:t>
+      </w:r>
+      <w:proofErr w:type="spellEnd"/>
+      <w:r>
+        <w:t xml:space="preserve"> </w:t>
+      </w:r>
+      <w:proofErr w:type="spellStart"/>
+      <w:r>
+        <w:t>unit</w:t>
+      </w:r>
+      <w:proofErr w:type="spellEnd"/>
+      <w:r>
+        <w:t xml:space="preserve"> para correr 24/7?</w:t>
       </w:r>
     </w:p>
     <w:p/>
@@ -431,7 +958,23 @@
         <w:t>SPOT</w:t>
       </w:r>
       <w:r>
-        <w:t xml:space="preserve"> (streams y batchers espejo) </w:t>
+        <w:t xml:space="preserve"> (</w:t>
+      </w:r>
+      <w:proofErr w:type="spellStart"/>
+      <w:r>
+        <w:t>streams</w:t>
+      </w:r>
+      <w:proofErr w:type="spellEnd"/>
+      <w:r>
+        <w:t xml:space="preserve"> y </w:t>
+      </w:r>
+      <w:proofErr w:type="spellStart"/>
+      <w:r>
+        <w:t>batchers</w:t>
+      </w:r>
+      <w:proofErr w:type="spellEnd"/>
+      <w:r>
+        <w:t xml:space="preserve"> espejo) </w:t>
       </w:r>
     </w:p>
     <w:p>
@@ -457,7 +1000,21 @@
         <w:rPr>
           <w:lang w:val="en-US"/>
         </w:rPr>
-        <w:t xml:space="preserve"> ¿Integro también </w:t>
+        <w:t xml:space="preserve"> ¿</w:t>
+      </w:r>
+      <w:proofErr w:type="spellStart"/>
+      <w:r>
+        <w:rPr>
+          <w:lang w:val="en-US"/>
+        </w:rPr>
+        <w:t>Integro</w:t>
+      </w:r>
+      <w:proofErr w:type="spellEnd"/>
+      <w:r>
+        <w:rPr>
+          <w:lang w:val="en-US"/>
+        </w:rPr>
+        <w:t xml:space="preserve"> también </w:t>
       </w:r>
       <w:r>
         <w:rPr>
@@ -492,15 +1049,40 @@
       <w:r>
         <w:t xml:space="preserve">¿Añadimos ahora </w:t>
       </w:r>
+      <w:proofErr w:type="spellStart"/>
       <w:r>
         <w:rPr>
           <w:b/>
           <w:bCs/>
         </w:rPr>
-        <w:t>rate-limit REST</w:t>
-      </w:r>
-      <w:r>
-        <w:t xml:space="preserve"> (token bucket + jitter) para blindarte del todo?</w:t>
+        <w:t>rate-limit</w:t>
+      </w:r>
+      <w:proofErr w:type="spellEnd"/>
+      <w:r>
+        <w:rPr>
+          <w:b/>
+          <w:bCs/>
+        </w:rPr>
+        <w:t xml:space="preserve"> REST</w:t>
+      </w:r>
+      <w:r>
+        <w:t xml:space="preserve"> (token </w:t>
+      </w:r>
+      <w:proofErr w:type="spellStart"/>
+      <w:r>
+        <w:t>bucket</w:t>
+      </w:r>
+      <w:proofErr w:type="spellEnd"/>
+      <w:r>
+        <w:t xml:space="preserve"> + </w:t>
+      </w:r>
+      <w:proofErr w:type="spellStart"/>
+      <w:r>
+        <w:t>jitter</w:t>
+      </w:r>
+      <w:proofErr w:type="spellEnd"/>
+      <w:r>
+        <w:t>) para blindarte del todo?</w:t>
       </w:r>
     </w:p>
     <w:p>
@@ -512,7 +1094,15 @@
         </w:numPr>
       </w:pPr>
       <w:r>
-        <w:t>¿Probamos env doctor y pegas aquí el log si algo falla en REST?</w:t>
+        <w:t xml:space="preserve">¿Probamos </w:t>
+      </w:r>
+      <w:proofErr w:type="spellStart"/>
+      <w:r>
+        <w:t>env</w:t>
+      </w:r>
+      <w:proofErr w:type="spellEnd"/>
+      <w:r>
+        <w:t xml:space="preserve"> doctor y pegas aquí el log si algo falla en REST?</w:t>
       </w:r>
     </w:p>
     <w:p>
@@ -524,7 +1114,15 @@
         </w:numPr>
       </w:pPr>
       <w:r>
-        <w:t>¿Probamos env doctor y pegas aquí el log si algo falla en REST?</w:t>
+        <w:t xml:space="preserve">¿Probamos </w:t>
+      </w:r>
+      <w:proofErr w:type="spellStart"/>
+      <w:r>
+        <w:t>env</w:t>
+      </w:r>
+      <w:proofErr w:type="spellEnd"/>
+      <w:r>
+        <w:t xml:space="preserve"> doctor y pegas aquí el log si algo falla en REST?</w:t>
       </w:r>
     </w:p>
     <w:p>
@@ -548,6 +1146,7 @@
       <w:r>
         <w:t xml:space="preserve"> ¿Pasamos a </w:t>
       </w:r>
+      <w:proofErr w:type="spellStart"/>
       <w:r>
         <w:rPr>
           <w:b/>
@@ -555,8 +1154,25 @@
         </w:rPr>
         <w:t>Deribit</w:t>
       </w:r>
-      <w:r>
-        <w:t xml:space="preserve"> (trades + book) reutilizando esta capa de resiliencia?</w:t>
+      <w:proofErr w:type="spellEnd"/>
+      <w:r>
+        <w:t xml:space="preserve"> (</w:t>
+      </w:r>
+      <w:proofErr w:type="spellStart"/>
+      <w:r>
+        <w:t>trades</w:t>
+      </w:r>
+      <w:proofErr w:type="spellEnd"/>
+      <w:r>
+        <w:t xml:space="preserve"> + </w:t>
+      </w:r>
+      <w:proofErr w:type="spellStart"/>
+      <w:r>
+        <w:t>book</w:t>
+      </w:r>
+      <w:proofErr w:type="spellEnd"/>
+      <w:r>
+        <w:t>) reutilizando esta capa de resiliencia?</w:t>
       </w:r>
     </w:p>
     <w:p/>
@@ -633,7 +1249,55 @@
         </mc:AlternateContent>
       </w:r>
       <w:r>
-        <w:t xml:space="preserve"> ¿Generamos un cli env doctor --deribit para probar get_instruments/get_index_price/get_order_book antes de lanzar la ingesta?</w:t>
+        <w:t xml:space="preserve"> ¿Generamos un </w:t>
+      </w:r>
+      <w:proofErr w:type="spellStart"/>
+      <w:r>
+        <w:t>cli</w:t>
+      </w:r>
+      <w:proofErr w:type="spellEnd"/>
+      <w:r>
+        <w:t xml:space="preserve"> </w:t>
+      </w:r>
+      <w:proofErr w:type="spellStart"/>
+      <w:r>
+        <w:t>env</w:t>
+      </w:r>
+      <w:proofErr w:type="spellEnd"/>
+      <w:r>
+        <w:t xml:space="preserve"> doctor --</w:t>
+      </w:r>
+      <w:proofErr w:type="spellStart"/>
+      <w:r>
+        <w:t>deribit</w:t>
+      </w:r>
+      <w:proofErr w:type="spellEnd"/>
+      <w:r>
+        <w:t xml:space="preserve"> para probar </w:t>
+      </w:r>
+      <w:proofErr w:type="spellStart"/>
+      <w:r>
+        <w:t>get_instruments</w:t>
+      </w:r>
+      <w:proofErr w:type="spellEnd"/>
+      <w:r>
+        <w:t>/</w:t>
+      </w:r>
+      <w:proofErr w:type="spellStart"/>
+      <w:r>
+        <w:t>get_index_price</w:t>
+      </w:r>
+      <w:proofErr w:type="spellEnd"/>
+      <w:r>
+        <w:t>/</w:t>
+      </w:r>
+      <w:proofErr w:type="spellStart"/>
+      <w:r>
+        <w:t>get_order_book</w:t>
+      </w:r>
+      <w:proofErr w:type="spellEnd"/>
+      <w:r>
+        <w:t xml:space="preserve"> antes de lanzar la ingesta?</w:t>
       </w:r>
     </w:p>
     <w:p/>
@@ -664,10 +1328,42 @@
         <w:t>cron diario</w:t>
       </w:r>
       <w:r>
-        <w:t xml:space="preserve"> que refresque instrument_catalog para Deribit y Binance?</w:t>
-      </w:r>
-      <w:r>
-        <w:t xml:space="preserve"> ¿Esto por que? ¿acaso no se actualiza solo?</w:t>
+        <w:t xml:space="preserve"> que refresque </w:t>
+      </w:r>
+      <w:proofErr w:type="spellStart"/>
+      <w:r>
+        <w:t>instrument_catalog</w:t>
+      </w:r>
+      <w:proofErr w:type="spellEnd"/>
+      <w:r>
+        <w:t xml:space="preserve"> para </w:t>
+      </w:r>
+      <w:proofErr w:type="spellStart"/>
+      <w:r>
+        <w:t>Deribit</w:t>
+      </w:r>
+      <w:proofErr w:type="spellEnd"/>
+      <w:r>
+        <w:t xml:space="preserve"> y </w:t>
+      </w:r>
+      <w:proofErr w:type="spellStart"/>
+      <w:r>
+        <w:t>Binance</w:t>
+      </w:r>
+      <w:proofErr w:type="spellEnd"/>
+      <w:r>
+        <w:t>?</w:t>
+      </w:r>
+      <w:r>
+        <w:t xml:space="preserve"> ¿Esto </w:t>
+      </w:r>
+      <w:proofErr w:type="spellStart"/>
+      <w:r>
+        <w:t>por que</w:t>
+      </w:r>
+      <w:proofErr w:type="spellEnd"/>
+      <w:r>
+        <w:t>? ¿acaso no se actualiza solo?</w:t>
       </w:r>
       <w:r>
         <w:t xml:space="preserve"> No </w:t>
@@ -682,7 +1378,33 @@
         </w:numPr>
       </w:pPr>
       <w:r>
-        <w:t>¿Quieres que mueva los parámetros interval_ms/token-bucket a config.yaml con valores recomendados por símbolo?</w:t>
+        <w:t xml:space="preserve">¿Quieres que mueva los parámetros </w:t>
+      </w:r>
+      <w:proofErr w:type="spellStart"/>
+      <w:r>
+        <w:t>interval_ms</w:t>
+      </w:r>
+      <w:proofErr w:type="spellEnd"/>
+      <w:r>
+        <w:t>/token-</w:t>
+      </w:r>
+      <w:proofErr w:type="spellStart"/>
+      <w:r>
+        <w:t>bucket</w:t>
+      </w:r>
+      <w:proofErr w:type="spellEnd"/>
+      <w:r>
+        <w:t xml:space="preserve"> a </w:t>
+      </w:r>
+      <w:proofErr w:type="spellStart"/>
+      <w:proofErr w:type="gramStart"/>
+      <w:r>
+        <w:t>config.yaml</w:t>
+      </w:r>
+      <w:proofErr w:type="spellEnd"/>
+      <w:proofErr w:type="gramEnd"/>
+      <w:r>
+        <w:t xml:space="preserve"> con valores recomendados por símbolo?</w:t>
       </w:r>
       <w:r>
         <w:br/>
@@ -695,7 +1417,23 @@
         <w:t>b.</w:t>
       </w:r>
       <w:r>
-        <w:t xml:space="preserve"> ¿Activamos logs de latencia/lag por stream para detectar si algún canal WS está “mudo”?</w:t>
+        <w:t xml:space="preserve"> ¿Activamos logs de latencia/</w:t>
+      </w:r>
+      <w:proofErr w:type="spellStart"/>
+      <w:r>
+        <w:t>lag</w:t>
+      </w:r>
+      <w:proofErr w:type="spellEnd"/>
+      <w:r>
+        <w:t xml:space="preserve"> por </w:t>
+      </w:r>
+      <w:proofErr w:type="spellStart"/>
+      <w:r>
+        <w:t>stream</w:t>
+      </w:r>
+      <w:proofErr w:type="spellEnd"/>
+      <w:r>
+        <w:t xml:space="preserve"> para detectar si algún canal WS está “mudo”?</w:t>
       </w:r>
     </w:p>
     <w:p>
@@ -707,7 +1445,47 @@
         </w:numPr>
       </w:pPr>
       <w:r>
-        <w:t>¿Quieres que agregue métricas Prometheus por clave de batch (bfut_trades, bspot_depth, etc.) y un /metrics extra?</w:t>
+        <w:t xml:space="preserve">¿Quieres que agregue métricas </w:t>
+      </w:r>
+      <w:proofErr w:type="spellStart"/>
+      <w:r>
+        <w:t>Prometheus</w:t>
+      </w:r>
+      <w:proofErr w:type="spellEnd"/>
+      <w:r>
+        <w:t xml:space="preserve"> por clave de </w:t>
+      </w:r>
+      <w:proofErr w:type="spellStart"/>
+      <w:r>
+        <w:t>batch</w:t>
+      </w:r>
+      <w:proofErr w:type="spellEnd"/>
+      <w:r>
+        <w:t xml:space="preserve"> (</w:t>
+      </w:r>
+      <w:proofErr w:type="spellStart"/>
+      <w:r>
+        <w:t>bfut_trades</w:t>
+      </w:r>
+      <w:proofErr w:type="spellEnd"/>
+      <w:r>
+        <w:t xml:space="preserve">, </w:t>
+      </w:r>
+      <w:proofErr w:type="spellStart"/>
+      <w:r>
+        <w:t>bspot_depth</w:t>
+      </w:r>
+      <w:proofErr w:type="spellEnd"/>
+      <w:r>
+        <w:t>, etc.) y un /</w:t>
+      </w:r>
+      <w:proofErr w:type="spellStart"/>
+      <w:r>
+        <w:t>metrics</w:t>
+      </w:r>
+      <w:proofErr w:type="spellEnd"/>
+      <w:r>
+        <w:t xml:space="preserve"> extra?</w:t>
       </w:r>
     </w:p>
     <w:p>
@@ -719,7 +1497,31 @@
         </w:numPr>
       </w:pPr>
       <w:r>
-        <w:t>¿Activo una métrica Prometheus por cola (batch_queue_size) y un log de “drop” si una cola crece demasiado?</w:t>
+        <w:t xml:space="preserve">¿Activo una métrica </w:t>
+      </w:r>
+      <w:proofErr w:type="spellStart"/>
+      <w:r>
+        <w:t>Prometheus</w:t>
+      </w:r>
+      <w:proofErr w:type="spellEnd"/>
+      <w:r>
+        <w:t xml:space="preserve"> por cola (</w:t>
+      </w:r>
+      <w:proofErr w:type="spellStart"/>
+      <w:r>
+        <w:t>batch_queue_size</w:t>
+      </w:r>
+      <w:proofErr w:type="spellEnd"/>
+      <w:r>
+        <w:t>) y un log de “</w:t>
+      </w:r>
+      <w:proofErr w:type="spellStart"/>
+      <w:r>
+        <w:t>drop</w:t>
+      </w:r>
+      <w:proofErr w:type="spellEnd"/>
+      <w:r>
+        <w:t>” si una cola crece demasiado?</w:t>
       </w:r>
       <w:r>
         <w:br/>
@@ -732,7 +1534,23 @@
         <w:t>b.</w:t>
       </w:r>
       <w:r>
-        <w:t xml:space="preserve"> ¿Quieres que el batcher exponga max_pending_ms por clave para detectar atascos?</w:t>
+        <w:t xml:space="preserve"> ¿Quieres que el </w:t>
+      </w:r>
+      <w:proofErr w:type="spellStart"/>
+      <w:r>
+        <w:t>batcher</w:t>
+      </w:r>
+      <w:proofErr w:type="spellEnd"/>
+      <w:r>
+        <w:t xml:space="preserve"> exponga </w:t>
+      </w:r>
+      <w:proofErr w:type="spellStart"/>
+      <w:r>
+        <w:t>max_pending_ms</w:t>
+      </w:r>
+      <w:proofErr w:type="spellEnd"/>
+      <w:r>
+        <w:t xml:space="preserve"> por clave para detectar atascos?</w:t>
       </w:r>
       <w:r>
         <w:br/>
@@ -745,7 +1563,15 @@
         <w:t>a.</w:t>
       </w:r>
       <w:r>
-        <w:t xml:space="preserve"> ¿Activo métricas de tamaño de cola por clave (batch_queue_size) para detectar atascos?</w:t>
+        <w:t xml:space="preserve"> ¿Activo métricas de tamaño de cola por clave (</w:t>
+      </w:r>
+      <w:proofErr w:type="spellStart"/>
+      <w:r>
+        <w:t>batch_queue_size</w:t>
+      </w:r>
+      <w:proofErr w:type="spellEnd"/>
+      <w:r>
+        <w:t>) para detectar atascos?</w:t>
       </w:r>
       <w:r>
         <w:br/>
@@ -758,7 +1584,23 @@
         <w:t>b.</w:t>
       </w:r>
       <w:r>
-        <w:t xml:space="preserve"> ¿Quieres límite duro por cola (p. ej. 200k filas) con “drop-to-DLQ” y alerta si se supera?</w:t>
+        <w:t xml:space="preserve"> ¿Quieres límite duro por cola (p. ej. 200k filas) con “</w:t>
+      </w:r>
+      <w:proofErr w:type="spellStart"/>
+      <w:r>
+        <w:t>drop</w:t>
+      </w:r>
+      <w:proofErr w:type="spellEnd"/>
+      <w:r>
+        <w:t>-</w:t>
+      </w:r>
+      <w:proofErr w:type="spellStart"/>
+      <w:r>
+        <w:t>to</w:t>
+      </w:r>
+      <w:proofErr w:type="spellEnd"/>
+      <w:r>
+        <w:t>-DLQ” y alerta si se supera?</w:t>
       </w:r>
     </w:p>
     <w:p/>
@@ -777,61 +1619,262 @@
         <w:rPr>
           <w:lang w:val="en-US"/>
         </w:rPr>
-        <w:t>2025-11-03 18:34:02.527 | INFO     | oraculo.ingest.batch_writer:flush_all:59 - [batch:deriv_book] inserted=4 in 6.3ms</w:t>
-      </w:r>
-    </w:p>
-    <w:p>
-      <w:pPr>
-        <w:rPr>
-          <w:lang w:val="en-US"/>
-        </w:rPr>
-      </w:pPr>
-      <w:r>
-        <w:rPr>
-          <w:lang w:val="en-US"/>
-        </w:rPr>
-        <w:t>2025-11-03 18:34:02.532 | INFO     | oraculo.ingest.batch_writer:flush_all:59 - [batch:deriv_ticker] inserted=6 in 4.0ms</w:t>
-      </w:r>
-    </w:p>
-    <w:p>
-      <w:pPr>
-        <w:rPr>
-          <w:lang w:val="en-US"/>
-        </w:rPr>
-      </w:pPr>
-      <w:r>
-        <w:rPr>
-          <w:lang w:val="en-US"/>
-        </w:rPr>
-        <w:t>2025-11-03 18:34:02.547 | INFO     | oraculo.ingest.batch_writer:flush_all:59 - [batch:deriv_mark] inserted=41 in 14.4ms</w:t>
-      </w:r>
-    </w:p>
-    <w:p>
-      <w:pPr>
-        <w:rPr>
-          <w:lang w:val="en-US"/>
-        </w:rPr>
-      </w:pPr>
-      <w:r>
-        <w:rPr>
-          <w:lang w:val="en-US"/>
-        </w:rPr>
-        <w:t>2025-11-03 18:34:02.817 | INFO     | oraculo.ingest.batch_writer:flush_all:59 - [batch:bfut_trades] inserted=5 in 3.2ms</w:t>
-      </w:r>
-    </w:p>
-    <w:p>
-      <w:pPr>
-        <w:rPr>
-          <w:lang w:val="en-US"/>
-        </w:rPr>
-      </w:pPr>
-    </w:p>
-    <w:p>
-      <w:pPr>
-        <w:rPr>
-          <w:lang w:val="en-US"/>
-        </w:rPr>
-      </w:pPr>
+        <w:t xml:space="preserve">2025-11-03 18:34:02.527 | INFO     | </w:t>
+      </w:r>
+      <w:proofErr w:type="gramStart"/>
+      <w:r>
+        <w:rPr>
+          <w:lang w:val="en-US"/>
+        </w:rPr>
+        <w:t>oraculo.ingest</w:t>
+      </w:r>
+      <w:proofErr w:type="gramEnd"/>
+      <w:r>
+        <w:rPr>
+          <w:lang w:val="en-US"/>
+        </w:rPr>
+        <w:t>.batch_</w:t>
+      </w:r>
+      <w:proofErr w:type="gramStart"/>
+      <w:r>
+        <w:rPr>
+          <w:lang w:val="en-US"/>
+        </w:rPr>
+        <w:t>writer:flush</w:t>
+      </w:r>
+      <w:proofErr w:type="gramEnd"/>
+      <w:r>
+        <w:rPr>
+          <w:lang w:val="en-US"/>
+        </w:rPr>
+        <w:t>_all:59 - [</w:t>
+      </w:r>
+      <w:proofErr w:type="spellStart"/>
+      <w:proofErr w:type="gramStart"/>
+      <w:r>
+        <w:rPr>
+          <w:lang w:val="en-US"/>
+        </w:rPr>
+        <w:t>batch:deriv</w:t>
+      </w:r>
+      <w:proofErr w:type="gramEnd"/>
+      <w:r>
+        <w:rPr>
+          <w:lang w:val="en-US"/>
+        </w:rPr>
+        <w:t>_book</w:t>
+      </w:r>
+      <w:proofErr w:type="spellEnd"/>
+      <w:r>
+        <w:rPr>
+          <w:lang w:val="en-US"/>
+        </w:rPr>
+        <w:t>] inserted=4 in 6.3ms</w:t>
+      </w:r>
+    </w:p>
+    <w:p>
+      <w:pPr>
+        <w:rPr>
+          <w:lang w:val="en-US"/>
+        </w:rPr>
+      </w:pPr>
+      <w:r>
+        <w:rPr>
+          <w:lang w:val="en-US"/>
+        </w:rPr>
+        <w:t xml:space="preserve">2025-11-03 18:34:02.532 | INFO     | </w:t>
+      </w:r>
+      <w:proofErr w:type="gramStart"/>
+      <w:r>
+        <w:rPr>
+          <w:lang w:val="en-US"/>
+        </w:rPr>
+        <w:t>oraculo.ingest</w:t>
+      </w:r>
+      <w:proofErr w:type="gramEnd"/>
+      <w:r>
+        <w:rPr>
+          <w:lang w:val="en-US"/>
+        </w:rPr>
+        <w:t>.batch_</w:t>
+      </w:r>
+      <w:proofErr w:type="gramStart"/>
+      <w:r>
+        <w:rPr>
+          <w:lang w:val="en-US"/>
+        </w:rPr>
+        <w:t>writer:flush</w:t>
+      </w:r>
+      <w:proofErr w:type="gramEnd"/>
+      <w:r>
+        <w:rPr>
+          <w:lang w:val="en-US"/>
+        </w:rPr>
+        <w:t>_all:59 - [</w:t>
+      </w:r>
+      <w:proofErr w:type="spellStart"/>
+      <w:proofErr w:type="gramStart"/>
+      <w:r>
+        <w:rPr>
+          <w:lang w:val="en-US"/>
+        </w:rPr>
+        <w:t>batch:deriv</w:t>
+      </w:r>
+      <w:proofErr w:type="gramEnd"/>
+      <w:r>
+        <w:rPr>
+          <w:lang w:val="en-US"/>
+        </w:rPr>
+        <w:t>_ticker</w:t>
+      </w:r>
+      <w:proofErr w:type="spellEnd"/>
+      <w:r>
+        <w:rPr>
+          <w:lang w:val="en-US"/>
+        </w:rPr>
+        <w:t>] inserted=6 in 4.0ms</w:t>
+      </w:r>
+    </w:p>
+    <w:p>
+      <w:pPr>
+        <w:rPr>
+          <w:lang w:val="en-US"/>
+        </w:rPr>
+      </w:pPr>
+      <w:r>
+        <w:rPr>
+          <w:lang w:val="en-US"/>
+        </w:rPr>
+        <w:t xml:space="preserve">2025-11-03 18:34:02.547 | INFO     | </w:t>
+      </w:r>
+      <w:proofErr w:type="gramStart"/>
+      <w:r>
+        <w:rPr>
+          <w:lang w:val="en-US"/>
+        </w:rPr>
+        <w:t>oraculo.ingest</w:t>
+      </w:r>
+      <w:proofErr w:type="gramEnd"/>
+      <w:r>
+        <w:rPr>
+          <w:lang w:val="en-US"/>
+        </w:rPr>
+        <w:t>.batch_</w:t>
+      </w:r>
+      <w:proofErr w:type="gramStart"/>
+      <w:r>
+        <w:rPr>
+          <w:lang w:val="en-US"/>
+        </w:rPr>
+        <w:t>writer:flush</w:t>
+      </w:r>
+      <w:proofErr w:type="gramEnd"/>
+      <w:r>
+        <w:rPr>
+          <w:lang w:val="en-US"/>
+        </w:rPr>
+        <w:t>_all:59 - [</w:t>
+      </w:r>
+      <w:proofErr w:type="spellStart"/>
+      <w:proofErr w:type="gramStart"/>
+      <w:r>
+        <w:rPr>
+          <w:lang w:val="en-US"/>
+        </w:rPr>
+        <w:t>batch:deriv</w:t>
+      </w:r>
+      <w:proofErr w:type="gramEnd"/>
+      <w:r>
+        <w:rPr>
+          <w:lang w:val="en-US"/>
+        </w:rPr>
+        <w:t>_mark</w:t>
+      </w:r>
+      <w:proofErr w:type="spellEnd"/>
+      <w:r>
+        <w:rPr>
+          <w:lang w:val="en-US"/>
+        </w:rPr>
+        <w:t>] inserted=41 in 14.4ms</w:t>
+      </w:r>
+    </w:p>
+    <w:p>
+      <w:pPr>
+        <w:rPr>
+          <w:lang w:val="en-US"/>
+        </w:rPr>
+      </w:pPr>
+      <w:r>
+        <w:rPr>
+          <w:lang w:val="en-US"/>
+        </w:rPr>
+        <w:t xml:space="preserve">2025-11-03 18:34:02.817 | INFO     | </w:t>
+      </w:r>
+      <w:proofErr w:type="gramStart"/>
+      <w:r>
+        <w:rPr>
+          <w:lang w:val="en-US"/>
+        </w:rPr>
+        <w:t>oraculo.ingest</w:t>
+      </w:r>
+      <w:proofErr w:type="gramEnd"/>
+      <w:r>
+        <w:rPr>
+          <w:lang w:val="en-US"/>
+        </w:rPr>
+        <w:t>.batch_</w:t>
+      </w:r>
+      <w:proofErr w:type="gramStart"/>
+      <w:r>
+        <w:rPr>
+          <w:lang w:val="en-US"/>
+        </w:rPr>
+        <w:t>writer:flush</w:t>
+      </w:r>
+      <w:proofErr w:type="gramEnd"/>
+      <w:r>
+        <w:rPr>
+          <w:lang w:val="en-US"/>
+        </w:rPr>
+        <w:t>_all:59 - [</w:t>
+      </w:r>
+      <w:proofErr w:type="spellStart"/>
+      <w:proofErr w:type="gramStart"/>
+      <w:r>
+        <w:rPr>
+          <w:lang w:val="en-US"/>
+        </w:rPr>
+        <w:t>batch:bfut</w:t>
+      </w:r>
+      <w:proofErr w:type="gramEnd"/>
+      <w:r>
+        <w:rPr>
+          <w:lang w:val="en-US"/>
+        </w:rPr>
+        <w:t>_trades</w:t>
+      </w:r>
+      <w:proofErr w:type="spellEnd"/>
+      <w:r>
+        <w:rPr>
+          <w:lang w:val="en-US"/>
+        </w:rPr>
+        <w:t>] inserted=5 in 3.2ms</w:t>
+      </w:r>
+    </w:p>
+    <w:p>
+      <w:pPr>
+        <w:rPr>
+          <w:lang w:val="en-US"/>
+        </w:rPr>
+      </w:pPr>
+    </w:p>
+    <w:p>
+      <w:pPr>
+        <w:rPr>
+          <w:lang w:val="en-US"/>
+        </w:rPr>
+      </w:pPr>
+      <w:proofErr w:type="spellStart"/>
       <w:r>
         <w:rPr>
           <w:lang w:val="en-US"/>
@@ -844,11 +1887,110 @@
         </w:rPr>
         <w:t>ar</w:t>
       </w:r>
-      <w:r>
-        <w:rPr>
-          <w:lang w:val="en-US"/>
-        </w:rPr>
-        <w:t xml:space="preserve"> métricas Prometheus deribit_channels_current, deribit_channels_added_total, deribit_channels_removed_total para visualizar el diff por refresh?</w:t>
+      <w:proofErr w:type="spellEnd"/>
+      <w:r>
+        <w:rPr>
+          <w:lang w:val="en-US"/>
+        </w:rPr>
+        <w:t xml:space="preserve"> </w:t>
+      </w:r>
+      <w:proofErr w:type="spellStart"/>
+      <w:r>
+        <w:rPr>
+          <w:lang w:val="en-US"/>
+        </w:rPr>
+        <w:t>métricas</w:t>
+      </w:r>
+      <w:proofErr w:type="spellEnd"/>
+      <w:r>
+        <w:rPr>
+          <w:lang w:val="en-US"/>
+        </w:rPr>
+        <w:t xml:space="preserve"> Prometheus </w:t>
+      </w:r>
+      <w:proofErr w:type="spellStart"/>
+      <w:r>
+        <w:rPr>
+          <w:lang w:val="en-US"/>
+        </w:rPr>
+        <w:t>deribit_channels_current</w:t>
+      </w:r>
+      <w:proofErr w:type="spellEnd"/>
+      <w:r>
+        <w:rPr>
+          <w:lang w:val="en-US"/>
+        </w:rPr>
+        <w:t xml:space="preserve">, </w:t>
+      </w:r>
+      <w:proofErr w:type="spellStart"/>
+      <w:r>
+        <w:rPr>
+          <w:lang w:val="en-US"/>
+        </w:rPr>
+        <w:t>deribit_channels_added_total</w:t>
+      </w:r>
+      <w:proofErr w:type="spellEnd"/>
+      <w:r>
+        <w:rPr>
+          <w:lang w:val="en-US"/>
+        </w:rPr>
+        <w:t xml:space="preserve">, </w:t>
+      </w:r>
+      <w:proofErr w:type="spellStart"/>
+      <w:r>
+        <w:rPr>
+          <w:lang w:val="en-US"/>
+        </w:rPr>
+        <w:t>deribit_channels_removed_total</w:t>
+      </w:r>
+      <w:proofErr w:type="spellEnd"/>
+      <w:r>
+        <w:rPr>
+          <w:lang w:val="en-US"/>
+        </w:rPr>
+        <w:t xml:space="preserve"> para </w:t>
+      </w:r>
+      <w:proofErr w:type="spellStart"/>
+      <w:r>
+        <w:rPr>
+          <w:lang w:val="en-US"/>
+        </w:rPr>
+        <w:t>visualizar</w:t>
+      </w:r>
+      <w:proofErr w:type="spellEnd"/>
+      <w:r>
+        <w:rPr>
+          <w:lang w:val="en-US"/>
+        </w:rPr>
+        <w:t xml:space="preserve"> </w:t>
+      </w:r>
+      <w:proofErr w:type="spellStart"/>
+      <w:r>
+        <w:rPr>
+          <w:lang w:val="en-US"/>
+        </w:rPr>
+        <w:t>el</w:t>
+      </w:r>
+      <w:proofErr w:type="spellEnd"/>
+      <w:r>
+        <w:rPr>
+          <w:lang w:val="en-US"/>
+        </w:rPr>
+        <w:t xml:space="preserve"> diff </w:t>
+      </w:r>
+      <w:proofErr w:type="spellStart"/>
+      <w:r>
+        <w:rPr>
+          <w:lang w:val="en-US"/>
+        </w:rPr>
+        <w:t>por</w:t>
+      </w:r>
+      <w:proofErr w:type="spellEnd"/>
+      <w:r>
+        <w:rPr>
+          <w:lang w:val="en-US"/>
+        </w:rPr>
+        <w:t xml:space="preserve"> refresh?</w:t>
       </w:r>
     </w:p>
     <w:p>
@@ -861,7 +2003,62 @@
       </w:pPr>
       <w:r>
         <w:lastRenderedPageBreak/>
-        <w:t>¿Quieres que pase metrics_instance desde config.yaml y lo conecte en scripts/cli.py?Agregamos histogramas de latencia de WS/DB (ws_latency_ms_bucket, db_insert_ms_bucket) para cerrar KPIs §9/§24?</w:t>
+        <w:t xml:space="preserve">¿Quieres que pase </w:t>
+      </w:r>
+      <w:proofErr w:type="spellStart"/>
+      <w:r>
+        <w:t>metrics_instance</w:t>
+      </w:r>
+      <w:proofErr w:type="spellEnd"/>
+      <w:r>
+        <w:t xml:space="preserve"> desde </w:t>
+      </w:r>
+      <w:proofErr w:type="spellStart"/>
+      <w:proofErr w:type="gramStart"/>
+      <w:r>
+        <w:t>config.yaml</w:t>
+      </w:r>
+      <w:proofErr w:type="spellEnd"/>
+      <w:proofErr w:type="gramEnd"/>
+      <w:r>
+        <w:t xml:space="preserve"> y lo conecte en </w:t>
+      </w:r>
+      <w:proofErr w:type="gramStart"/>
+      <w:r>
+        <w:t>scripts/</w:t>
+      </w:r>
+      <w:proofErr w:type="spellStart"/>
+      <w:r>
+        <w:t>cli.py?Agregamos</w:t>
+      </w:r>
+      <w:proofErr w:type="spellEnd"/>
+      <w:proofErr w:type="gramEnd"/>
+      <w:r>
+        <w:t xml:space="preserve"> histogramas de latencia de WS/DB (</w:t>
+      </w:r>
+      <w:proofErr w:type="spellStart"/>
+      <w:r>
+        <w:t>ws_latency_ms_bucket</w:t>
+      </w:r>
+      <w:proofErr w:type="spellEnd"/>
+      <w:r>
+        <w:t xml:space="preserve">, </w:t>
+      </w:r>
+      <w:proofErr w:type="spellStart"/>
+      <w:r>
+        <w:t>db_insert_ms_bucket</w:t>
+      </w:r>
+      <w:proofErr w:type="spellEnd"/>
+      <w:r>
+        <w:t xml:space="preserve">) para cerrar </w:t>
+      </w:r>
+      <w:proofErr w:type="spellStart"/>
+      <w:r>
+        <w:t>KPIs</w:t>
+      </w:r>
+      <w:proofErr w:type="spellEnd"/>
+      <w:r>
+        <w:t xml:space="preserve"> §9/§24?</w:t>
       </w:r>
     </w:p>
     <w:p>
@@ -886,8 +2083,37 @@
           <w:numId w:val="9"/>
         </w:numPr>
       </w:pPr>
-      <w:r>
-        <w:t>queue_spill_disk_total{queue}: si algún día activas “spill-to-disk”.</w:t>
+      <w:proofErr w:type="spellStart"/>
+      <w:r>
+        <w:t>queue_spill_disk_total</w:t>
+      </w:r>
+      <w:proofErr w:type="spellEnd"/>
+      <w:r>
+        <w:t>{</w:t>
+      </w:r>
+      <w:proofErr w:type="spellStart"/>
+      <w:r>
+        <w:t>queue</w:t>
+      </w:r>
+      <w:proofErr w:type="spellEnd"/>
+      <w:r>
+        <w:t>}: si algún día activas “</w:t>
+      </w:r>
+      <w:proofErr w:type="spellStart"/>
+      <w:r>
+        <w:t>spill</w:t>
+      </w:r>
+      <w:proofErr w:type="spellEnd"/>
+      <w:r>
+        <w:t>-</w:t>
+      </w:r>
+      <w:proofErr w:type="spellStart"/>
+      <w:r>
+        <w:t>to</w:t>
+      </w:r>
+      <w:proofErr w:type="spellEnd"/>
+      <w:r>
+        <w:t>-disk”.</w:t>
       </w:r>
     </w:p>
     <w:p>
@@ -900,11 +2126,47 @@
           <w:lang w:val="en-US"/>
         </w:rPr>
       </w:pPr>
-      <w:r>
-        <w:rPr>
-          <w:lang w:val="en-US"/>
-        </w:rPr>
-        <w:t>ws_snapshot_drift_bps{venue}: si comparas WS vs snapshot REST.</w:t>
+      <w:proofErr w:type="spellStart"/>
+      <w:r>
+        <w:rPr>
+          <w:lang w:val="en-US"/>
+        </w:rPr>
+        <w:t>ws_snapshot_drift_bps</w:t>
+      </w:r>
+      <w:proofErr w:type="spellEnd"/>
+      <w:r>
+        <w:rPr>
+          <w:lang w:val="en-US"/>
+        </w:rPr>
+        <w:t xml:space="preserve">{venue}: </w:t>
+      </w:r>
+      <w:proofErr w:type="spellStart"/>
+      <w:r>
+        <w:rPr>
+          <w:lang w:val="en-US"/>
+        </w:rPr>
+        <w:t>si</w:t>
+      </w:r>
+      <w:proofErr w:type="spellEnd"/>
+      <w:r>
+        <w:rPr>
+          <w:lang w:val="en-US"/>
+        </w:rPr>
+        <w:t xml:space="preserve"> </w:t>
+      </w:r>
+      <w:proofErr w:type="spellStart"/>
+      <w:r>
+        <w:rPr>
+          <w:lang w:val="en-US"/>
+        </w:rPr>
+        <w:t>comparas</w:t>
+      </w:r>
+      <w:proofErr w:type="spellEnd"/>
+      <w:r>
+        <w:rPr>
+          <w:lang w:val="en-US"/>
+        </w:rPr>
+        <w:t xml:space="preserve"> WS vs snapshot REST.</w:t>
       </w:r>
     </w:p>
     <w:p>
@@ -914,8 +2176,29 @@
           <w:numId w:val="9"/>
         </w:numPr>
       </w:pPr>
-      <w:r>
-        <w:t>event_to_db_ms_bucket: si pasamos ts_ms canónico por fila al batcher para medir e2e.</w:t>
+      <w:proofErr w:type="spellStart"/>
+      <w:r>
+        <w:t>event_to_db_ms_bucket</w:t>
+      </w:r>
+      <w:proofErr w:type="spellEnd"/>
+      <w:r>
+        <w:t xml:space="preserve">: si pasamos </w:t>
+      </w:r>
+      <w:proofErr w:type="spellStart"/>
+      <w:r>
+        <w:t>ts_ms</w:t>
+      </w:r>
+      <w:proofErr w:type="spellEnd"/>
+      <w:r>
+        <w:t xml:space="preserve"> canónico por fila al </w:t>
+      </w:r>
+      <w:proofErr w:type="spellStart"/>
+      <w:r>
+        <w:t>batcher</w:t>
+      </w:r>
+      <w:proofErr w:type="spellEnd"/>
+      <w:r>
+        <w:t xml:space="preserve"> para medir e2e.</w:t>
       </w:r>
     </w:p>
     <w:p>
@@ -930,41 +2213,155 @@
           <w:b/>
           <w:bCs/>
         </w:rPr>
-        <w:t>¿Logs de latencia/lag por stream?</w:t>
-      </w:r>
-    </w:p>
-    <w:p>
-      <w:r>
-        <w:t xml:space="preserve">Sí: el runner Deribit ahora </w:t>
-      </w:r>
+        <w:t>¿Logs de latencia/</w:t>
+      </w:r>
+      <w:proofErr w:type="spellStart"/>
       <w:r>
         <w:rPr>
           <w:b/>
           <w:bCs/>
         </w:rPr>
-        <w:t>emite warning</w:t>
-      </w:r>
-      <w:r>
-        <w:t xml:space="preserve"> si lag &gt; hb_timeout_s por stream y </w:t>
-      </w:r>
+        <w:t>lag</w:t>
+      </w:r>
+      <w:proofErr w:type="spellEnd"/>
       <w:r>
         <w:rPr>
           <w:b/>
           <w:bCs/>
         </w:rPr>
-        <w:t>actualiza ws_lag_ms</w:t>
-      </w:r>
+        <w:t xml:space="preserve"> por </w:t>
+      </w:r>
+      <w:proofErr w:type="spellStart"/>
+      <w:r>
+        <w:rPr>
+          <w:b/>
+          <w:bCs/>
+        </w:rPr>
+        <w:t>stream</w:t>
+      </w:r>
+      <w:proofErr w:type="spellEnd"/>
+      <w:r>
+        <w:rPr>
+          <w:b/>
+          <w:bCs/>
+        </w:rPr>
+        <w:t>?</w:t>
+      </w:r>
+    </w:p>
+    <w:p>
+      <w:r>
+        <w:t xml:space="preserve">Sí: el runner </w:t>
+      </w:r>
+      <w:proofErr w:type="spellStart"/>
+      <w:r>
+        <w:t>Deribit</w:t>
+      </w:r>
+      <w:proofErr w:type="spellEnd"/>
+      <w:r>
+        <w:t xml:space="preserve"> ahora </w:t>
+      </w:r>
+      <w:r>
+        <w:rPr>
+          <w:b/>
+          <w:bCs/>
+        </w:rPr>
+        <w:t xml:space="preserve">emite </w:t>
+      </w:r>
+      <w:proofErr w:type="spellStart"/>
+      <w:r>
+        <w:rPr>
+          <w:b/>
+          <w:bCs/>
+        </w:rPr>
+        <w:t>warning</w:t>
+      </w:r>
+      <w:proofErr w:type="spellEnd"/>
+      <w:r>
+        <w:t xml:space="preserve"> si </w:t>
+      </w:r>
+      <w:proofErr w:type="spellStart"/>
+      <w:r>
+        <w:t>lag</w:t>
+      </w:r>
+      <w:proofErr w:type="spellEnd"/>
+      <w:r>
+        <w:t xml:space="preserve"> &gt; </w:t>
+      </w:r>
+      <w:proofErr w:type="spellStart"/>
+      <w:r>
+        <w:t>hb_timeout_s</w:t>
+      </w:r>
+      <w:proofErr w:type="spellEnd"/>
+      <w:r>
+        <w:t xml:space="preserve"> por </w:t>
+      </w:r>
+      <w:proofErr w:type="spellStart"/>
+      <w:r>
+        <w:t>stream</w:t>
+      </w:r>
+      <w:proofErr w:type="spellEnd"/>
+      <w:r>
+        <w:t xml:space="preserve"> y </w:t>
+      </w:r>
+      <w:r>
+        <w:rPr>
+          <w:b/>
+          <w:bCs/>
+        </w:rPr>
+        <w:t xml:space="preserve">actualiza </w:t>
+      </w:r>
+      <w:proofErr w:type="spellStart"/>
+      <w:r>
+        <w:rPr>
+          <w:b/>
+          <w:bCs/>
+        </w:rPr>
+        <w:t>ws_lag_ms</w:t>
+      </w:r>
+      <w:proofErr w:type="spellEnd"/>
       <w:r>
         <w:t>. Esto detecta de inmediato un canal “mudo”.</w:t>
       </w:r>
     </w:p>
     <w:p>
       <w:r>
-        <w:t>¿Integro el mismo set de métricas en binance_ws.py y binance_ws_spot.py (ws_* + lag + backlog) para unificar dashboards?</w:t>
+        <w:t>¿Integro el mismo set de métricas en binance_ws.py y binance_ws_spot.py (</w:t>
+      </w:r>
+      <w:proofErr w:type="spellStart"/>
+      <w:r>
+        <w:t>ws</w:t>
+      </w:r>
+      <w:proofErr w:type="spellEnd"/>
+      <w:r>
+        <w:t xml:space="preserve">_* + </w:t>
+      </w:r>
+      <w:proofErr w:type="spellStart"/>
+      <w:r>
+        <w:t>lag</w:t>
+      </w:r>
+      <w:proofErr w:type="spellEnd"/>
+      <w:r>
+        <w:t xml:space="preserve"> + backlog) para unificar </w:t>
+      </w:r>
+      <w:proofErr w:type="spellStart"/>
+      <w:r>
+        <w:t>dashboards</w:t>
+      </w:r>
+      <w:proofErr w:type="spellEnd"/>
+      <w:r>
+        <w:t>?</w:t>
       </w:r>
       <w:r>
         <w:br/>
-        <w:t>Te genero un panel Grafana JSON mínimo (4 gráficos) con estas métricas listas para importar?</w:t>
+        <w:t xml:space="preserve">Te genero un panel </w:t>
+      </w:r>
+      <w:proofErr w:type="spellStart"/>
+      <w:r>
+        <w:t>Grafana</w:t>
+      </w:r>
+      <w:proofErr w:type="spellEnd"/>
+      <w:r>
+        <w:t xml:space="preserve"> JSON mínimo (4 gráficos) con estas métricas listas para importar?</w:t>
       </w:r>
     </w:p>
     <w:p>
@@ -985,15 +2382,50 @@
       <w:r>
         <w:t xml:space="preserve"> </w:t>
       </w:r>
+      <w:proofErr w:type="spellStart"/>
       <w:r>
         <w:rPr>
           <w:rStyle w:val="CdigoHTML"/>
           <w:rFonts w:eastAsiaTheme="majorEastAsia"/>
         </w:rPr>
-        <w:t>ws_connected{venue,stream}</w:t>
-      </w:r>
-      <w:r>
-        <w:t xml:space="preserve"> 0/1 (estado de conexión por stream).</w:t>
+        <w:t>ws_connected</w:t>
+      </w:r>
+      <w:proofErr w:type="spellEnd"/>
+      <w:r>
+        <w:rPr>
+          <w:rStyle w:val="CdigoHTML"/>
+          <w:rFonts w:eastAsiaTheme="majorEastAsia"/>
+        </w:rPr>
+        <w:t>{</w:t>
+      </w:r>
+      <w:proofErr w:type="spellStart"/>
+      <w:proofErr w:type="gramStart"/>
+      <w:r>
+        <w:rPr>
+          <w:rStyle w:val="CdigoHTML"/>
+          <w:rFonts w:eastAsiaTheme="majorEastAsia"/>
+        </w:rPr>
+        <w:t>venue,stream</w:t>
+      </w:r>
+      <w:proofErr w:type="spellEnd"/>
+      <w:proofErr w:type="gramEnd"/>
+      <w:r>
+        <w:rPr>
+          <w:rStyle w:val="CdigoHTML"/>
+          <w:rFonts w:eastAsiaTheme="majorEastAsia"/>
+        </w:rPr>
+        <w:t>}</w:t>
+      </w:r>
+      <w:r>
+        <w:t xml:space="preserve"> 0/1 (estado de conexión por </w:t>
+      </w:r>
+      <w:proofErr w:type="spellStart"/>
+      <w:r>
+        <w:t>stream</w:t>
+      </w:r>
+      <w:proofErr w:type="spellEnd"/>
+      <w:r>
+        <w:t>).</w:t>
       </w:r>
     </w:p>
     <w:p>
@@ -1001,6 +2433,7 @@
         <w:pStyle w:val="NormalWeb"/>
         <w:ind w:left="720"/>
       </w:pPr>
+      <w:proofErr w:type="spellStart"/>
       <w:r>
         <w:rPr>
           <w:rStyle w:val="CdigoHTML"/>
@@ -1008,9 +2441,11 @@
         </w:rPr>
         <w:t>depth_resyncs_total</w:t>
       </w:r>
+      <w:proofErr w:type="spellEnd"/>
       <w:r>
         <w:t xml:space="preserve"> (ya expuesto vía </w:t>
       </w:r>
+      <w:proofErr w:type="spellStart"/>
       <w:r>
         <w:rPr>
           <w:rStyle w:val="CdigoHTML"/>
@@ -1018,6 +2453,7 @@
         </w:rPr>
         <w:t>ws_resync_total</w:t>
       </w:r>
+      <w:proofErr w:type="spellEnd"/>
       <w:r>
         <w:t>) con panel dedicado.</w:t>
       </w:r>
@@ -1027,6 +2463,7 @@
         <w:pStyle w:val="NormalWeb"/>
         <w:ind w:left="720"/>
       </w:pPr>
+      <w:proofErr w:type="spellStart"/>
       <w:r>
         <w:rPr>
           <w:rStyle w:val="CdigoHTML"/>
@@ -1034,8 +2471,25 @@
         </w:rPr>
         <w:t>queue_spill_disk_total</w:t>
       </w:r>
-      <w:r>
-        <w:t xml:space="preserve"> si en el futuro habilitas spill-to-disk.</w:t>
+      <w:proofErr w:type="spellEnd"/>
+      <w:r>
+        <w:t xml:space="preserve"> si en el futuro habilitas </w:t>
+      </w:r>
+      <w:proofErr w:type="spellStart"/>
+      <w:r>
+        <w:t>spill</w:t>
+      </w:r>
+      <w:proofErr w:type="spellEnd"/>
+      <w:r>
+        <w:t>-</w:t>
+      </w:r>
+      <w:proofErr w:type="spellStart"/>
+      <w:r>
+        <w:t>to</w:t>
+      </w:r>
+      <w:proofErr w:type="spellEnd"/>
+      <w:r>
+        <w:t>-disk.</w:t>
       </w:r>
     </w:p>
     <w:p>
@@ -1043,6 +2497,7 @@
         <w:pStyle w:val="NormalWeb"/>
         <w:ind w:left="720"/>
       </w:pPr>
+      <w:proofErr w:type="spellStart"/>
       <w:r>
         <w:rPr>
           <w:rStyle w:val="CdigoHTML"/>
@@ -1050,9 +2505,11 @@
         </w:rPr>
         <w:t>http_fail_total</w:t>
       </w:r>
+      <w:proofErr w:type="spellEnd"/>
       <w:r>
         <w:t xml:space="preserve"> y </w:t>
       </w:r>
+      <w:proofErr w:type="spellStart"/>
       <w:r>
         <w:rPr>
           <w:rStyle w:val="CdigoHTML"/>
@@ -1060,6 +2517,7 @@
         </w:rPr>
         <w:t>http_latency_ms_bucket</w:t>
       </w:r>
+      <w:proofErr w:type="spellEnd"/>
       <w:r>
         <w:t xml:space="preserve"> para REST (si no lo tenías ya en </w:t>
       </w:r>
@@ -1076,6 +2534,7 @@
     </w:p>
     <w:p/>
     <w:p>
+      <w:proofErr w:type="gramStart"/>
       <w:r>
         <w:t xml:space="preserve">  </w:t>
       </w:r>
@@ -1084,7 +2543,15 @@
           <w:b/>
           <w:bCs/>
         </w:rPr>
-        <w:t>Backlog “global”</w:t>
+        <w:t>Backlog</w:t>
+      </w:r>
+      <w:proofErr w:type="gramEnd"/>
+      <w:r>
+        <w:rPr>
+          <w:b/>
+          <w:bCs/>
+        </w:rPr>
+        <w:t xml:space="preserve"> “global”</w:t>
       </w:r>
       <w:r>
         <w:t xml:space="preserve"> de colas (suma de todas) como </w:t>
@@ -1097,20 +2564,40 @@
         <w:t>safety gauge</w:t>
       </w:r>
       <w:r>
-        <w:t xml:space="preserve"> (puedo incorporar queue_backlog_total si quieres).</w:t>
-      </w:r>
-    </w:p>
-    <w:p>
+        <w:t xml:space="preserve"> (puedo incorporar </w:t>
+      </w:r>
+      <w:proofErr w:type="spellStart"/>
+      <w:r>
+        <w:t>queue_backlog_total</w:t>
+      </w:r>
+      <w:proofErr w:type="spellEnd"/>
+      <w:r>
+        <w:t xml:space="preserve"> si quieres).</w:t>
+      </w:r>
+    </w:p>
+    <w:p>
+      <w:proofErr w:type="gramStart"/>
       <w:r>
         <w:t xml:space="preserve">  </w:t>
       </w:r>
+      <w:proofErr w:type="spellStart"/>
       <w:r>
         <w:rPr>
           <w:b/>
           <w:bCs/>
         </w:rPr>
-        <w:t xml:space="preserve">Rate de </w:t>
-      </w:r>
+        <w:t>Rate</w:t>
+      </w:r>
+      <w:proofErr w:type="spellEnd"/>
+      <w:proofErr w:type="gramEnd"/>
+      <w:r>
+        <w:rPr>
+          <w:b/>
+          <w:bCs/>
+        </w:rPr>
+        <w:t xml:space="preserve"> de </w:t>
+      </w:r>
+      <w:proofErr w:type="spellStart"/>
       <w:r>
         <w:rPr>
           <w:b/>
@@ -1120,6 +2607,7 @@
         </w:rPr>
         <w:t>reconnects</w:t>
       </w:r>
+      <w:proofErr w:type="spellEnd"/>
       <w:r>
         <w:rPr>
           <w:b/>
@@ -1128,55 +2616,887 @@
         <w:t xml:space="preserve"> por minuto</w:t>
       </w:r>
       <w:r>
-        <w:t xml:space="preserve"> (lo sacas con PromQL sobre oraculo_ws_reconnect_total), y una </w:t>
+        <w:t xml:space="preserve"> (lo sacas con </w:t>
+      </w:r>
+      <w:proofErr w:type="spellStart"/>
+      <w:r>
+        <w:t>PromQL</w:t>
+      </w:r>
+      <w:proofErr w:type="spellEnd"/>
+      <w:r>
+        <w:t xml:space="preserve"> sobre </w:t>
+      </w:r>
+      <w:proofErr w:type="spellStart"/>
+      <w:r>
+        <w:t>oraculo_ws_reconnect_total</w:t>
+      </w:r>
+      <w:proofErr w:type="spellEnd"/>
+      <w:r>
+        <w:t xml:space="preserve">), y una </w:t>
       </w:r>
       <w:r>
         <w:rPr>
           <w:b/>
           <w:bCs/>
         </w:rPr>
-        <w:t>micro métrica de drops</w:t>
-      </w:r>
-      <w:r>
-        <w:t xml:space="preserve"> si aplicas “drop oldest” en alguna cola (cuando metas detectores).</w:t>
-      </w:r>
-    </w:p>
-    <w:p>
-      <w:r>
-        <w:t xml:space="preserve">  </w:t>
-      </w:r>
+        <w:t xml:space="preserve">micro métrica de </w:t>
+      </w:r>
+      <w:proofErr w:type="spellStart"/>
       <w:r>
         <w:rPr>
           <w:b/>
           <w:bCs/>
         </w:rPr>
-        <w:t>Lag por stream</w:t>
-      </w:r>
-      <w:r>
-        <w:t xml:space="preserve"> ya está (ws_lag_ms), útil para detectar canales mudos (lag sube).</w:t>
-      </w:r>
-    </w:p>
-    <w:p>
-      <w:r>
-        <w:t>  Un gauge ws_connected{venue,stream} 0/1 (estado de conexión por stream).</w:t>
-      </w:r>
-    </w:p>
-    <w:p>
-      <w:r>
-        <w:t>  depth_resyncs_total (ya expuesto vía ws_resync_total) con panel dedicado.</w:t>
-      </w:r>
-    </w:p>
-    <w:p>
-      <w:r>
-        <w:t>  queue_spill_disk_total si en el futuro habilitas spill-to-disk.</w:t>
-      </w:r>
-    </w:p>
-    <w:p>
-      <w:r>
-        <w:t>  http_fail_total y http_latency_ms_bucket para REST (si no lo tenías ya en binance_rest.py).</w:t>
+        <w:t>drops</w:t>
+      </w:r>
+      <w:proofErr w:type="spellEnd"/>
+      <w:r>
+        <w:t xml:space="preserve"> si aplicas “</w:t>
+      </w:r>
+      <w:proofErr w:type="spellStart"/>
+      <w:r>
+        <w:t>drop</w:t>
+      </w:r>
+      <w:proofErr w:type="spellEnd"/>
+      <w:r>
+        <w:t xml:space="preserve"> </w:t>
+      </w:r>
+      <w:proofErr w:type="spellStart"/>
+      <w:r>
+        <w:t>oldest</w:t>
+      </w:r>
+      <w:proofErr w:type="spellEnd"/>
+      <w:r>
+        <w:t>” en alguna cola (cuando metas detectores).</w:t>
+      </w:r>
+    </w:p>
+    <w:p>
+      <w:proofErr w:type="gramStart"/>
+      <w:r>
+        <w:t xml:space="preserve">  </w:t>
+      </w:r>
+      <w:proofErr w:type="spellStart"/>
+      <w:r>
+        <w:rPr>
+          <w:b/>
+          <w:bCs/>
+        </w:rPr>
+        <w:t>Lag</w:t>
+      </w:r>
+      <w:proofErr w:type="spellEnd"/>
+      <w:proofErr w:type="gramEnd"/>
+      <w:r>
+        <w:rPr>
+          <w:b/>
+          <w:bCs/>
+        </w:rPr>
+        <w:t xml:space="preserve"> por </w:t>
+      </w:r>
+      <w:proofErr w:type="spellStart"/>
+      <w:r>
+        <w:rPr>
+          <w:b/>
+          <w:bCs/>
+        </w:rPr>
+        <w:t>stream</w:t>
+      </w:r>
+      <w:proofErr w:type="spellEnd"/>
+      <w:r>
+        <w:t xml:space="preserve"> ya está (</w:t>
+      </w:r>
+      <w:proofErr w:type="spellStart"/>
+      <w:r>
+        <w:t>ws_lag_ms</w:t>
+      </w:r>
+      <w:proofErr w:type="spellEnd"/>
+      <w:r>
+        <w:t>), útil para detectar canales mudos (</w:t>
+      </w:r>
+      <w:proofErr w:type="spellStart"/>
+      <w:r>
+        <w:t>lag</w:t>
+      </w:r>
+      <w:proofErr w:type="spellEnd"/>
+      <w:r>
+        <w:t xml:space="preserve"> sube).</w:t>
+      </w:r>
+    </w:p>
+    <w:p>
+      <w:proofErr w:type="gramStart"/>
+      <w:r>
+        <w:t>  Un</w:t>
+      </w:r>
+      <w:proofErr w:type="gramEnd"/>
+      <w:r>
+        <w:t xml:space="preserve"> gauge </w:t>
+      </w:r>
+      <w:proofErr w:type="spellStart"/>
+      <w:r>
+        <w:t>ws_connected</w:t>
+      </w:r>
+      <w:proofErr w:type="spellEnd"/>
+      <w:r>
+        <w:t>{</w:t>
+      </w:r>
+      <w:proofErr w:type="spellStart"/>
+      <w:proofErr w:type="gramStart"/>
+      <w:r>
+        <w:t>venue,stream</w:t>
+      </w:r>
+      <w:proofErr w:type="spellEnd"/>
+      <w:proofErr w:type="gramEnd"/>
+      <w:r>
+        <w:t xml:space="preserve">} 0/1 (estado de conexión por </w:t>
+      </w:r>
+      <w:proofErr w:type="spellStart"/>
+      <w:r>
+        <w:t>stream</w:t>
+      </w:r>
+      <w:proofErr w:type="spellEnd"/>
+      <w:r>
+        <w:t>).</w:t>
+      </w:r>
+    </w:p>
+    <w:p>
+      <w:proofErr w:type="gramStart"/>
+      <w:r>
+        <w:t xml:space="preserve">  </w:t>
+      </w:r>
+      <w:proofErr w:type="spellStart"/>
+      <w:r>
+        <w:t>depth</w:t>
+      </w:r>
+      <w:proofErr w:type="gramEnd"/>
+      <w:r>
+        <w:t>_resyncs_total</w:t>
+      </w:r>
+      <w:proofErr w:type="spellEnd"/>
+      <w:r>
+        <w:t xml:space="preserve"> (ya expuesto vía </w:t>
+      </w:r>
+      <w:proofErr w:type="spellStart"/>
+      <w:r>
+        <w:t>ws_resync_total</w:t>
+      </w:r>
+      <w:proofErr w:type="spellEnd"/>
+      <w:r>
+        <w:t>) con panel dedicado.</w:t>
+      </w:r>
+    </w:p>
+    <w:p>
+      <w:proofErr w:type="gramStart"/>
+      <w:r>
+        <w:t xml:space="preserve">  </w:t>
+      </w:r>
+      <w:proofErr w:type="spellStart"/>
+      <w:r>
+        <w:t>queue</w:t>
+      </w:r>
+      <w:proofErr w:type="gramEnd"/>
+      <w:r>
+        <w:t>_spill_disk_total</w:t>
+      </w:r>
+      <w:proofErr w:type="spellEnd"/>
+      <w:r>
+        <w:t xml:space="preserve"> si en el futuro habilitas </w:t>
+      </w:r>
+      <w:proofErr w:type="spellStart"/>
+      <w:r>
+        <w:t>spill</w:t>
+      </w:r>
+      <w:proofErr w:type="spellEnd"/>
+      <w:r>
+        <w:t>-</w:t>
+      </w:r>
+      <w:proofErr w:type="spellStart"/>
+      <w:r>
+        <w:t>to</w:t>
+      </w:r>
+      <w:proofErr w:type="spellEnd"/>
+      <w:r>
+        <w:t>-disk.</w:t>
+      </w:r>
+    </w:p>
+    <w:p>
+      <w:proofErr w:type="gramStart"/>
+      <w:r>
+        <w:t xml:space="preserve">  </w:t>
+      </w:r>
+      <w:proofErr w:type="spellStart"/>
+      <w:r>
+        <w:t>http</w:t>
+      </w:r>
+      <w:proofErr w:type="gramEnd"/>
+      <w:r>
+        <w:t>_fail_total</w:t>
+      </w:r>
+      <w:proofErr w:type="spellEnd"/>
+      <w:r>
+        <w:t xml:space="preserve"> y </w:t>
+      </w:r>
+      <w:proofErr w:type="spellStart"/>
+      <w:r>
+        <w:t>http_latency_ms_bucket</w:t>
+      </w:r>
+      <w:proofErr w:type="spellEnd"/>
+      <w:r>
+        <w:t xml:space="preserve"> para REST (si no lo tenías ya en binance_rest.py).</w:t>
       </w:r>
     </w:p>
     <w:p/>
+    <w:p/>
+    <w:p/>
+    <w:p>
+      <w:r>
+        <w:lastRenderedPageBreak/>
+        <w:t xml:space="preserve">Te subo el repo de mi proyecto actualizado </w:t>
+      </w:r>
+      <w:proofErr w:type="spellStart"/>
+      <w:r>
+        <w:t>echale</w:t>
+      </w:r>
+      <w:proofErr w:type="spellEnd"/>
+      <w:r>
+        <w:t xml:space="preserve"> un vistazo y </w:t>
+      </w:r>
+      <w:proofErr w:type="spellStart"/>
+      <w:r>
+        <w:t>ayudame</w:t>
+      </w:r>
+      <w:proofErr w:type="spellEnd"/>
+      <w:r>
+        <w:t xml:space="preserve"> a lo </w:t>
+      </w:r>
+      <w:proofErr w:type="spellStart"/>
+      <w:r>
+        <w:t>siguiente.</w:t>
+      </w:r>
+      <w:proofErr w:type="spellEnd"/>
+    </w:p>
+    <w:p>
+      <w:r>
+        <w:t xml:space="preserve">Básicamente lo que necesito es comprobar el correcto funcionamiento de los detectores y motores de reglas verificando directamente sobre la base de datos cuando deberían de haber disparado, luego comprobarlo con las tablas de </w:t>
+      </w:r>
+      <w:proofErr w:type="spellStart"/>
+      <w:r>
+        <w:t>alert.rules</w:t>
+      </w:r>
+      <w:proofErr w:type="spellEnd"/>
+      <w:r>
+        <w:t xml:space="preserve"> y evaluar el funcionamiento de cada motor si se pudiese comprobar de alguna forma que </w:t>
+      </w:r>
+      <w:proofErr w:type="spellStart"/>
+      <w:r>
+        <w:t>ademas</w:t>
+      </w:r>
+      <w:proofErr w:type="spellEnd"/>
+      <w:r>
+        <w:t xml:space="preserve"> la </w:t>
+      </w:r>
+      <w:proofErr w:type="spellStart"/>
+      <w:r>
+        <w:t>telemetria</w:t>
+      </w:r>
+      <w:proofErr w:type="spellEnd"/>
+      <w:r>
+        <w:t xml:space="preserve"> de alertas </w:t>
+      </w:r>
+      <w:proofErr w:type="spellStart"/>
+      <w:r>
+        <w:t>tambien</w:t>
+      </w:r>
+      <w:proofErr w:type="spellEnd"/>
+      <w:r>
+        <w:t xml:space="preserve"> funciona correctamente en cada evento </w:t>
+      </w:r>
+      <w:proofErr w:type="spellStart"/>
+      <w:r>
+        <w:t>mediantela</w:t>
+      </w:r>
+      <w:proofErr w:type="spellEnd"/>
+      <w:r>
+        <w:t xml:space="preserve"> base de datos </w:t>
+      </w:r>
+      <w:proofErr w:type="spellStart"/>
+      <w:r>
+        <w:t>tambien</w:t>
+      </w:r>
+      <w:proofErr w:type="spellEnd"/>
+      <w:r>
+        <w:t xml:space="preserve"> </w:t>
+      </w:r>
+      <w:proofErr w:type="spellStart"/>
+      <w:r>
+        <w:t>estaria</w:t>
+      </w:r>
+      <w:proofErr w:type="spellEnd"/>
+      <w:r>
+        <w:t xml:space="preserve"> muy </w:t>
+      </w:r>
+      <w:proofErr w:type="gramStart"/>
+      <w:r>
+        <w:t>bien .</w:t>
+      </w:r>
+      <w:proofErr w:type="gramEnd"/>
+      <w:r>
+        <w:t xml:space="preserve"> Quiero comprobar </w:t>
+      </w:r>
+      <w:r>
+        <w:t>ahora las Reglas R</w:t>
+      </w:r>
+      <w:proofErr w:type="gramStart"/>
+      <w:r>
+        <w:t>1,R</w:t>
+      </w:r>
+      <w:proofErr w:type="gramEnd"/>
+      <w:r>
+        <w:t>2</w:t>
+      </w:r>
+    </w:p>
+    <w:p>
+      <w:r>
+        <w:t>Conceptualmente el orden correcto de auditoría es:</w:t>
+      </w:r>
+    </w:p>
+    <w:p>
+      <w:pPr>
+        <w:numPr>
+          <w:ilvl w:val="0"/>
+          <w:numId w:val="11"/>
+        </w:numPr>
+      </w:pPr>
+      <w:r>
+        <w:rPr>
+          <w:b/>
+          <w:bCs/>
+        </w:rPr>
+        <w:t>Ingesta</w:t>
+      </w:r>
+      <w:r>
+        <w:br/>
+      </w:r>
+      <w:proofErr w:type="spellStart"/>
+      <w:r>
+        <w:t>binance_</w:t>
+      </w:r>
+      <w:proofErr w:type="gramStart"/>
+      <w:r>
+        <w:t>futures.trades</w:t>
+      </w:r>
+      <w:proofErr w:type="spellEnd"/>
+      <w:proofErr w:type="gramEnd"/>
+      <w:r>
+        <w:t xml:space="preserve">, </w:t>
+      </w:r>
+      <w:proofErr w:type="spellStart"/>
+      <w:r>
+        <w:t>binance_</w:t>
+      </w:r>
+      <w:proofErr w:type="gramStart"/>
+      <w:r>
+        <w:t>futures.depth</w:t>
+      </w:r>
+      <w:proofErr w:type="spellEnd"/>
+      <w:proofErr w:type="gramEnd"/>
+      <w:r>
+        <w:t xml:space="preserve"> (</w:t>
+      </w:r>
+      <w:r>
+        <w:t>esto esta Ok)</w:t>
+      </w:r>
+    </w:p>
+    <w:p>
+      <w:pPr>
+        <w:numPr>
+          <w:ilvl w:val="0"/>
+          <w:numId w:val="11"/>
+        </w:numPr>
+      </w:pPr>
+      <w:r>
+        <w:rPr>
+          <w:b/>
+          <w:bCs/>
+        </w:rPr>
+        <w:t>Detectores</w:t>
+      </w:r>
+    </w:p>
+    <w:p>
+      <w:pPr>
+        <w:numPr>
+          <w:ilvl w:val="1"/>
+          <w:numId w:val="11"/>
+        </w:numPr>
+      </w:pPr>
+      <w:proofErr w:type="spellStart"/>
+      <w:r>
+        <w:t>SlicingAgg</w:t>
+      </w:r>
+      <w:proofErr w:type="spellEnd"/>
+      <w:r>
+        <w:t xml:space="preserve"> / </w:t>
+      </w:r>
+      <w:proofErr w:type="spellStart"/>
+      <w:r>
+        <w:t>SlicingPass</w:t>
+      </w:r>
+      <w:proofErr w:type="spellEnd"/>
+      <w:r>
+        <w:t xml:space="preserve"> </w:t>
+      </w:r>
+      <w:r>
+        <w:rPr>
+          <w:rFonts w:ascii="Segoe UI Symbol" w:hAnsi="Segoe UI Symbol" w:cs="Segoe UI Symbol"/>
+        </w:rPr>
+        <w:t>➜</w:t>
+      </w:r>
+      <w:r>
+        <w:t xml:space="preserve"> </w:t>
+      </w:r>
+      <w:proofErr w:type="spellStart"/>
+      <w:proofErr w:type="gramStart"/>
+      <w:r>
+        <w:t>oraculo.slice</w:t>
+      </w:r>
+      <w:proofErr w:type="gramEnd"/>
+      <w:r>
+        <w:t>_events</w:t>
+      </w:r>
+      <w:proofErr w:type="spellEnd"/>
+    </w:p>
+    <w:p>
+      <w:pPr>
+        <w:numPr>
+          <w:ilvl w:val="1"/>
+          <w:numId w:val="11"/>
+        </w:numPr>
+        <w:rPr>
+          <w:lang w:val="en-US"/>
+        </w:rPr>
+      </w:pPr>
+      <w:r>
+        <w:rPr>
+          <w:lang w:val="en-US"/>
+        </w:rPr>
+        <w:t xml:space="preserve">Dominance / Spoofing / Depletion / Basis / </w:t>
+      </w:r>
+      <w:proofErr w:type="spellStart"/>
+      <w:r>
+        <w:rPr>
+          <w:lang w:val="en-US"/>
+        </w:rPr>
+        <w:t>TapePressure</w:t>
+      </w:r>
+      <w:proofErr w:type="spellEnd"/>
+      <w:r>
+        <w:rPr>
+          <w:lang w:val="en-US"/>
+        </w:rPr>
+        <w:t xml:space="preserve"> </w:t>
+      </w:r>
+      <w:r>
+        <w:rPr>
+          <w:rFonts w:ascii="Segoe UI Symbol" w:hAnsi="Segoe UI Symbol" w:cs="Segoe UI Symbol"/>
+          <w:lang w:val="en-US"/>
+        </w:rPr>
+        <w:t>➜</w:t>
+      </w:r>
+      <w:r>
+        <w:rPr>
+          <w:lang w:val="en-US"/>
+        </w:rPr>
+        <w:t xml:space="preserve"> </w:t>
+      </w:r>
+      <w:proofErr w:type="spellStart"/>
+      <w:proofErr w:type="gramStart"/>
+      <w:r>
+        <w:rPr>
+          <w:lang w:val="en-US"/>
+        </w:rPr>
+        <w:t>oraculo.metrics</w:t>
+      </w:r>
+      <w:proofErr w:type="gramEnd"/>
+      <w:r>
+        <w:rPr>
+          <w:lang w:val="en-US"/>
+        </w:rPr>
+        <w:t>_series</w:t>
+      </w:r>
+      <w:proofErr w:type="spellEnd"/>
+      <w:r>
+        <w:rPr>
+          <w:lang w:val="en-US"/>
+        </w:rPr>
+        <w:t xml:space="preserve"> + </w:t>
+      </w:r>
+      <w:proofErr w:type="spellStart"/>
+      <w:r>
+        <w:rPr>
+          <w:lang w:val="en-US"/>
+        </w:rPr>
+        <w:t>rule_alerts</w:t>
+      </w:r>
+      <w:proofErr w:type="spellEnd"/>
+    </w:p>
+    <w:p>
+      <w:pPr>
+        <w:numPr>
+          <w:ilvl w:val="0"/>
+          <w:numId w:val="11"/>
+        </w:numPr>
+      </w:pPr>
+      <w:r>
+        <w:rPr>
+          <w:b/>
+          <w:bCs/>
+        </w:rPr>
+        <w:t>Motor de reglas</w:t>
+      </w:r>
+      <w:r>
+        <w:br/>
+        <w:t xml:space="preserve">Eventos </w:t>
+      </w:r>
+      <w:r>
+        <w:rPr>
+          <w:rFonts w:ascii="Segoe UI Symbol" w:hAnsi="Segoe UI Symbol" w:cs="Segoe UI Symbol"/>
+        </w:rPr>
+        <w:t>➜</w:t>
+      </w:r>
+      <w:r>
+        <w:t xml:space="preserve"> </w:t>
+      </w:r>
+      <w:proofErr w:type="spellStart"/>
+      <w:r>
+        <w:t>rule_alerts</w:t>
+      </w:r>
+      <w:proofErr w:type="spellEnd"/>
+      <w:r>
+        <w:t xml:space="preserve"> (R1…R</w:t>
+      </w:r>
+      <w:proofErr w:type="gramStart"/>
+      <w:r>
+        <w:t>24,R</w:t>
+      </w:r>
+      <w:proofErr w:type="gramEnd"/>
+      <w:r>
+        <w:t>27)</w:t>
+      </w:r>
+    </w:p>
+    <w:p>
+      <w:pPr>
+        <w:numPr>
+          <w:ilvl w:val="0"/>
+          <w:numId w:val="11"/>
+        </w:numPr>
+        <w:rPr>
+          <w:lang w:val="en-US"/>
+        </w:rPr>
+      </w:pPr>
+      <w:proofErr w:type="spellStart"/>
+      <w:r>
+        <w:rPr>
+          <w:b/>
+          <w:bCs/>
+          <w:lang w:val="en-US"/>
+        </w:rPr>
+        <w:t>Telemetría</w:t>
+      </w:r>
+      <w:proofErr w:type="spellEnd"/>
+      <w:r>
+        <w:rPr>
+          <w:b/>
+          <w:bCs/>
+          <w:lang w:val="en-US"/>
+        </w:rPr>
+        <w:t xml:space="preserve"> + router</w:t>
+      </w:r>
+      <w:r>
+        <w:rPr>
+          <w:lang w:val="en-US"/>
+        </w:rPr>
+        <w:br/>
+      </w:r>
+      <w:proofErr w:type="spellStart"/>
+      <w:r>
+        <w:rPr>
+          <w:lang w:val="en-US"/>
+        </w:rPr>
+        <w:t>rule_alerts</w:t>
+      </w:r>
+      <w:proofErr w:type="spellEnd"/>
+      <w:r>
+        <w:rPr>
+          <w:lang w:val="en-US"/>
+        </w:rPr>
+        <w:t xml:space="preserve"> </w:t>
+      </w:r>
+      <w:r>
+        <w:rPr>
+          <w:rFonts w:ascii="Segoe UI Symbol" w:hAnsi="Segoe UI Symbol" w:cs="Segoe UI Symbol"/>
+          <w:lang w:val="en-US"/>
+        </w:rPr>
+        <w:t>➜</w:t>
+      </w:r>
+      <w:r>
+        <w:rPr>
+          <w:lang w:val="en-US"/>
+        </w:rPr>
+        <w:t xml:space="preserve"> </w:t>
+      </w:r>
+      <w:proofErr w:type="spellStart"/>
+      <w:r>
+        <w:rPr>
+          <w:lang w:val="en-US"/>
+        </w:rPr>
+        <w:t>rule_telemetry</w:t>
+      </w:r>
+      <w:proofErr w:type="spellEnd"/>
+      <w:r>
+        <w:rPr>
+          <w:lang w:val="en-US"/>
+        </w:rPr>
+        <w:t xml:space="preserve"> + </w:t>
+      </w:r>
+      <w:proofErr w:type="spellStart"/>
+      <w:r>
+        <w:rPr>
+          <w:lang w:val="en-US"/>
+        </w:rPr>
+        <w:t>alert_dispatch_log</w:t>
+      </w:r>
+      <w:proofErr w:type="spellEnd"/>
+      <w:r>
+        <w:rPr>
+          <w:lang w:val="en-US"/>
+        </w:rPr>
+        <w:t xml:space="preserve"> + Telegram.</w:t>
+      </w:r>
+    </w:p>
+    <w:p>
+      <w:r>
+        <w:t>La ingesta la tengo a</w:t>
+      </w:r>
+      <w:r>
+        <w:t xml:space="preserve">uditada y funciona correctamente, los detectores de </w:t>
+      </w:r>
+      <w:proofErr w:type="spellStart"/>
+      <w:r>
+        <w:t>slicing</w:t>
+      </w:r>
+      <w:proofErr w:type="spellEnd"/>
+      <w:r>
+        <w:t xml:space="preserve"> los tengo auditados y funcionan correctamente</w:t>
+      </w:r>
+      <w:r>
+        <w:t xml:space="preserve">. </w:t>
+      </w:r>
+      <w:proofErr w:type="spellStart"/>
+      <w:proofErr w:type="gramStart"/>
+      <w:r>
+        <w:t>Necesitaria</w:t>
+      </w:r>
+      <w:proofErr w:type="spellEnd"/>
+      <w:r>
+        <w:t xml:space="preserve">  a</w:t>
+      </w:r>
+      <w:proofErr w:type="gramEnd"/>
+      <w:r>
+        <w:t xml:space="preserve"> través de SQL</w:t>
+      </w:r>
+      <w:r>
+        <w:t xml:space="preserve"> </w:t>
+      </w:r>
+      <w:r>
+        <w:t>realizar las comprobaciones principalmente ejecutando funciones de consultas sobre la base de datos simulando exactamente la lógica de los detectores. para ello</w:t>
+      </w:r>
+      <w:r>
+        <w:t xml:space="preserve"> revisar la parte lo referente a </w:t>
+      </w:r>
+      <w:proofErr w:type="spellStart"/>
+      <w:r>
+        <w:t>trades</w:t>
+      </w:r>
+      <w:proofErr w:type="spellEnd"/>
+      <w:r>
+        <w:t xml:space="preserve"> </w:t>
+      </w:r>
+      <w:r>
+        <w:t xml:space="preserve">es decir </w:t>
+      </w:r>
+      <w:proofErr w:type="spellStart"/>
+      <w:proofErr w:type="gramStart"/>
+      <w:r>
+        <w:t>slicing</w:t>
+      </w:r>
+      <w:proofErr w:type="spellEnd"/>
+      <w:r>
+        <w:t xml:space="preserve">  ocurridos</w:t>
+      </w:r>
+      <w:proofErr w:type="gramEnd"/>
+      <w:r>
+        <w:t xml:space="preserve"> y luego auditar la parte de métricas y luego el conjunto de las dos. Pero empezar por separado </w:t>
+      </w:r>
+      <w:r>
+        <w:t>por que si para C ha de cumplirse A y B primero evaluamos A y luego B</w:t>
+      </w:r>
+      <w:r>
+        <w:t xml:space="preserve">. todo mediante API SQL en el </w:t>
+      </w:r>
+      <w:proofErr w:type="spellStart"/>
+      <w:r>
+        <w:t>shquema</w:t>
+      </w:r>
+      <w:proofErr w:type="spellEnd"/>
+      <w:r>
+        <w:t xml:space="preserve"> </w:t>
+      </w:r>
+      <w:proofErr w:type="spellStart"/>
+      <w:r>
+        <w:t>oracle_audit</w:t>
+      </w:r>
+      <w:proofErr w:type="spellEnd"/>
+    </w:p>
+    <w:p/>
+    <w:p>
+      <w:r>
+        <w:t>sección 2.1 (R1/R2 candidatos vs alerts)</w:t>
+      </w:r>
+    </w:p>
+    <w:p/>
+    <w:p>
+      <w:r>
+        <w:t>Modifica</w:t>
+      </w:r>
+      <w:r>
+        <w:t xml:space="preserve"> el runner para usar </w:t>
+      </w:r>
+      <w:r>
+        <w:t xml:space="preserve">la tabla </w:t>
+      </w:r>
+      <w:proofErr w:type="spellStart"/>
+      <w:proofErr w:type="gramStart"/>
+      <w:r>
+        <w:t>oráculo.</w:t>
+      </w:r>
+      <w:r>
+        <w:t>rule</w:t>
+      </w:r>
+      <w:proofErr w:type="gramEnd"/>
+      <w:r>
+        <w:t>_telemetry</w:t>
+      </w:r>
+      <w:proofErr w:type="spellEnd"/>
+      <w:r>
+        <w:t xml:space="preserve"> también como panel de “</w:t>
+      </w:r>
+      <w:proofErr w:type="spellStart"/>
+      <w:r>
+        <w:t>gating</w:t>
+      </w:r>
+      <w:proofErr w:type="spellEnd"/>
+      <w:r>
+        <w:t xml:space="preserve"> </w:t>
+      </w:r>
+      <w:proofErr w:type="spellStart"/>
+      <w:r>
+        <w:t>reasons</w:t>
+      </w:r>
+      <w:proofErr w:type="spellEnd"/>
+      <w:r>
+        <w:t>”</w:t>
+      </w:r>
+      <w:r>
+        <w:t xml:space="preserve"> por ejemplo en las reglas R1 y R2 </w:t>
+      </w:r>
+      <w:r>
+        <w:t xml:space="preserve">aplicar </w:t>
+      </w:r>
+    </w:p>
+    <w:p>
+      <w:proofErr w:type="gramStart"/>
+      <w:r>
+        <w:t>  “</w:t>
+      </w:r>
+      <w:proofErr w:type="gramEnd"/>
+      <w:r>
+        <w:t xml:space="preserve">descartado por </w:t>
+      </w:r>
+      <w:proofErr w:type="spellStart"/>
+      <w:r>
+        <w:t>basis_vel</w:t>
+      </w:r>
+      <w:proofErr w:type="spellEnd"/>
+      <w:r>
+        <w:t xml:space="preserve"> por debajo del umbral”</w:t>
+      </w:r>
+    </w:p>
+    <w:p>
+      <w:proofErr w:type="gramStart"/>
+      <w:r>
+        <w:t>  “</w:t>
+      </w:r>
+      <w:proofErr w:type="gramEnd"/>
+      <w:r>
+        <w:t xml:space="preserve">descartado por </w:t>
+      </w:r>
+      <w:proofErr w:type="spellStart"/>
+      <w:r>
+        <w:t>dep</w:t>
+      </w:r>
+      <w:proofErr w:type="spellEnd"/>
+      <w:r>
+        <w:t xml:space="preserve"> insuficiente”</w:t>
+      </w:r>
+    </w:p>
+    <w:p>
+      <w:proofErr w:type="gramStart"/>
+      <w:r>
+        <w:t>  “</w:t>
+      </w:r>
+      <w:proofErr w:type="gramEnd"/>
+      <w:r>
+        <w:t xml:space="preserve">descartado por </w:t>
+      </w:r>
+      <w:proofErr w:type="spellStart"/>
+      <w:r>
+        <w:t>refill</w:t>
+      </w:r>
+      <w:proofErr w:type="spellEnd"/>
+      <w:r>
+        <w:t xml:space="preserve"> demasiado alto”</w:t>
+      </w:r>
+    </w:p>
+    <w:p>
+      <w:proofErr w:type="gramStart"/>
+      <w:r>
+        <w:t xml:space="preserve">  </w:t>
+      </w:r>
+      <w:r>
+        <w:t>descartado</w:t>
+      </w:r>
+      <w:proofErr w:type="gramEnd"/>
+      <w:r>
+        <w:t xml:space="preserve"> </w:t>
+      </w:r>
+      <w:r>
+        <w:t xml:space="preserve"> por </w:t>
+      </w:r>
+      <w:proofErr w:type="spellStart"/>
+      <w:r>
+        <w:t>gating</w:t>
+      </w:r>
+      <w:proofErr w:type="spellEnd"/>
+      <w:r>
+        <w:t xml:space="preserve"> de </w:t>
+      </w:r>
+      <w:proofErr w:type="spellStart"/>
+      <w:r>
+        <w:t>top_levels_gate</w:t>
+      </w:r>
+      <w:proofErr w:type="spellEnd"/>
+      <w:r>
+        <w:t>, etc.</w:t>
+      </w:r>
+    </w:p>
     <w:p/>
     <w:p/>
     <w:p/>
@@ -1613,6 +3933,123 @@
     </w:lvl>
   </w:abstractNum>
   <w:abstractNum w:abstractNumId="4" w15:restartNumberingAfterBreak="0">
+    <w:nsid w:val="47235256"/>
+    <w:multiLevelType w:val="multilevel"/>
+    <w:tmpl w:val="C62E77BA"/>
+    <w:lvl w:ilvl="0">
+      <w:start w:val="1"/>
+      <w:numFmt w:val="decimal"/>
+      <w:lvlText w:val="%1."/>
+      <w:lvlJc w:val="left"/>
+      <w:pPr>
+        <w:tabs>
+          <w:tab w:val="num" w:pos="720"/>
+        </w:tabs>
+        <w:ind w:left="720" w:hanging="360"/>
+      </w:pPr>
+    </w:lvl>
+    <w:lvl w:ilvl="1">
+      <w:start w:val="1"/>
+      <w:numFmt w:val="bullet"/>
+      <w:lvlText w:val="o"/>
+      <w:lvlJc w:val="left"/>
+      <w:pPr>
+        <w:tabs>
+          <w:tab w:val="num" w:pos="1440"/>
+        </w:tabs>
+        <w:ind w:left="1440" w:hanging="360"/>
+      </w:pPr>
+      <w:rPr>
+        <w:rFonts w:ascii="Courier New" w:hAnsi="Courier New" w:hint="default"/>
+        <w:sz w:val="20"/>
+      </w:rPr>
+    </w:lvl>
+    <w:lvl w:ilvl="2" w:tentative="1">
+      <w:start w:val="1"/>
+      <w:numFmt w:val="decimal"/>
+      <w:lvlText w:val="%3."/>
+      <w:lvlJc w:val="left"/>
+      <w:pPr>
+        <w:tabs>
+          <w:tab w:val="num" w:pos="2160"/>
+        </w:tabs>
+        <w:ind w:left="2160" w:hanging="360"/>
+      </w:pPr>
+    </w:lvl>
+    <w:lvl w:ilvl="3" w:tentative="1">
+      <w:start w:val="1"/>
+      <w:numFmt w:val="decimal"/>
+      <w:lvlText w:val="%4."/>
+      <w:lvlJc w:val="left"/>
+      <w:pPr>
+        <w:tabs>
+          <w:tab w:val="num" w:pos="2880"/>
+        </w:tabs>
+        <w:ind w:left="2880" w:hanging="360"/>
+      </w:pPr>
+    </w:lvl>
+    <w:lvl w:ilvl="4" w:tentative="1">
+      <w:start w:val="1"/>
+      <w:numFmt w:val="decimal"/>
+      <w:lvlText w:val="%5."/>
+      <w:lvlJc w:val="left"/>
+      <w:pPr>
+        <w:tabs>
+          <w:tab w:val="num" w:pos="3600"/>
+        </w:tabs>
+        <w:ind w:left="3600" w:hanging="360"/>
+      </w:pPr>
+    </w:lvl>
+    <w:lvl w:ilvl="5" w:tentative="1">
+      <w:start w:val="1"/>
+      <w:numFmt w:val="decimal"/>
+      <w:lvlText w:val="%6."/>
+      <w:lvlJc w:val="left"/>
+      <w:pPr>
+        <w:tabs>
+          <w:tab w:val="num" w:pos="4320"/>
+        </w:tabs>
+        <w:ind w:left="4320" w:hanging="360"/>
+      </w:pPr>
+    </w:lvl>
+    <w:lvl w:ilvl="6" w:tentative="1">
+      <w:start w:val="1"/>
+      <w:numFmt w:val="decimal"/>
+      <w:lvlText w:val="%7."/>
+      <w:lvlJc w:val="left"/>
+      <w:pPr>
+        <w:tabs>
+          <w:tab w:val="num" w:pos="5040"/>
+        </w:tabs>
+        <w:ind w:left="5040" w:hanging="360"/>
+      </w:pPr>
+    </w:lvl>
+    <w:lvl w:ilvl="7" w:tentative="1">
+      <w:start w:val="1"/>
+      <w:numFmt w:val="decimal"/>
+      <w:lvlText w:val="%8."/>
+      <w:lvlJc w:val="left"/>
+      <w:pPr>
+        <w:tabs>
+          <w:tab w:val="num" w:pos="5760"/>
+        </w:tabs>
+        <w:ind w:left="5760" w:hanging="360"/>
+      </w:pPr>
+    </w:lvl>
+    <w:lvl w:ilvl="8" w:tentative="1">
+      <w:start w:val="1"/>
+      <w:numFmt w:val="decimal"/>
+      <w:lvlText w:val="%9."/>
+      <w:lvlJc w:val="left"/>
+      <w:pPr>
+        <w:tabs>
+          <w:tab w:val="num" w:pos="6480"/>
+        </w:tabs>
+        <w:ind w:left="6480" w:hanging="360"/>
+      </w:pPr>
+    </w:lvl>
+  </w:abstractNum>
+  <w:abstractNum w:abstractNumId="5" w15:restartNumberingAfterBreak="0">
     <w:nsid w:val="58160ED1"/>
     <w:multiLevelType w:val="hybridMultilevel"/>
     <w:tmpl w:val="2F4E353E"/>
@@ -1702,7 +4139,7 @@
       </w:pPr>
     </w:lvl>
   </w:abstractNum>
-  <w:abstractNum w:abstractNumId="5" w15:restartNumberingAfterBreak="0">
+  <w:abstractNum w:abstractNumId="6" w15:restartNumberingAfterBreak="0">
     <w:nsid w:val="5E3F68F5"/>
     <w:multiLevelType w:val="hybridMultilevel"/>
     <w:tmpl w:val="08ACED9E"/>
@@ -1792,7 +4229,7 @@
       </w:pPr>
     </w:lvl>
   </w:abstractNum>
-  <w:abstractNum w:abstractNumId="6" w15:restartNumberingAfterBreak="0">
+  <w:abstractNum w:abstractNumId="7" w15:restartNumberingAfterBreak="0">
     <w:nsid w:val="6CE012F2"/>
     <w:multiLevelType w:val="hybridMultilevel"/>
     <w:tmpl w:val="90A822B8"/>
@@ -1882,7 +4319,7 @@
       </w:pPr>
     </w:lvl>
   </w:abstractNum>
-  <w:abstractNum w:abstractNumId="7" w15:restartNumberingAfterBreak="0">
+  <w:abstractNum w:abstractNumId="8" w15:restartNumberingAfterBreak="0">
     <w:nsid w:val="71077736"/>
     <w:multiLevelType w:val="hybridMultilevel"/>
     <w:tmpl w:val="16DEB4D4"/>
@@ -1972,7 +4409,7 @@
       </w:pPr>
     </w:lvl>
   </w:abstractNum>
-  <w:abstractNum w:abstractNumId="8" w15:restartNumberingAfterBreak="0">
+  <w:abstractNum w:abstractNumId="9" w15:restartNumberingAfterBreak="0">
     <w:nsid w:val="758E0E71"/>
     <w:multiLevelType w:val="hybridMultilevel"/>
     <w:tmpl w:val="A3D4814A"/>
@@ -2062,7 +4499,7 @@
       </w:pPr>
     </w:lvl>
   </w:abstractNum>
-  <w:abstractNum w:abstractNumId="9" w15:restartNumberingAfterBreak="0">
+  <w:abstractNum w:abstractNumId="10" w15:restartNumberingAfterBreak="0">
     <w:nsid w:val="78B62809"/>
     <w:multiLevelType w:val="hybridMultilevel"/>
     <w:tmpl w:val="C908E92A"/>
@@ -2153,7 +4590,7 @@
     </w:lvl>
   </w:abstractNum>
   <w:num w:numId="1" w16cid:durableId="66392032">
-    <w:abstractNumId w:val="8"/>
+    <w:abstractNumId w:val="9"/>
   </w:num>
   <w:num w:numId="2" w16cid:durableId="938102758">
     <w:abstractNumId w:val="3"/>
@@ -2162,16 +4599,16 @@
     <w:abstractNumId w:val="1"/>
   </w:num>
   <w:num w:numId="4" w16cid:durableId="281156441">
+    <w:abstractNumId w:val="8"/>
+  </w:num>
+  <w:num w:numId="5" w16cid:durableId="1536195016">
     <w:abstractNumId w:val="7"/>
   </w:num>
-  <w:num w:numId="5" w16cid:durableId="1536195016">
-    <w:abstractNumId w:val="6"/>
-  </w:num>
   <w:num w:numId="6" w16cid:durableId="1728608494">
-    <w:abstractNumId w:val="4"/>
+    <w:abstractNumId w:val="5"/>
   </w:num>
   <w:num w:numId="7" w16cid:durableId="1082218409">
-    <w:abstractNumId w:val="9"/>
+    <w:abstractNumId w:val="10"/>
   </w:num>
   <w:num w:numId="8" w16cid:durableId="256377428">
     <w:abstractNumId w:val="0"/>
@@ -2180,7 +4617,10 @@
     <w:abstractNumId w:val="2"/>
   </w:num>
   <w:num w:numId="10" w16cid:durableId="1833641552">
-    <w:abstractNumId w:val="5"/>
+    <w:abstractNumId w:val="6"/>
+  </w:num>
+  <w:num w:numId="11" w16cid:durableId="1265459867">
+    <w:abstractNumId w:val="4"/>
   </w:num>
 </w:numbering>
 </file>

</xml_diff>